<commit_message>
updated document to have figures and images.
</commit_message>
<xml_diff>
--- a/CS 4768 Project Report.docx
+++ b/CS 4768 Project Report.docx
@@ -8,6 +8,37 @@
       </w:pPr>
       <w:r>
         <w:t>CS 4768 Project Report</w:t>
+      </w:r>
+    </w:p>
+    <w:p/>
+    <w:p/>
+    <w:p/>
+    <w:p>
+      <w:pPr>
+        <w:pStyle w:val="Title"/>
+      </w:pPr>
+      <w:r>
+        <w:t>Submitted By: Osede Onodenalore, Samuel Ash, Jeff Conway</w:t>
+      </w:r>
+    </w:p>
+    <w:p/>
+    <w:p/>
+    <w:p>
+      <w:pPr>
+        <w:pStyle w:val="Title"/>
+      </w:pPr>
+    </w:p>
+    <w:p>
+      <w:pPr>
+        <w:pStyle w:val="Title"/>
+      </w:pPr>
+    </w:p>
+    <w:p>
+      <w:pPr>
+        <w:pStyle w:val="Title"/>
+      </w:pPr>
+      <w:r>
+        <w:t>Commute Buddy</w:t>
       </w:r>
     </w:p>
     <w:p/>
@@ -20,7 +51,15 @@
         <w:pStyle w:val="Title"/>
       </w:pPr>
       <w:r>
-        <w:t>Submitted By: Osede Onodenalore, Samuel Ash, Jeff Conway</w:t>
+        <w:t xml:space="preserve">Instructor: Dr. </w:t>
+      </w:r>
+      <w:proofErr w:type="spellStart"/>
+      <w:r>
+        <w:t>Yuanzhu</w:t>
+      </w:r>
+      <w:proofErr w:type="spellEnd"/>
+      <w:r>
+        <w:t xml:space="preserve"> Chen</w:t>
       </w:r>
     </w:p>
     <w:p/>
@@ -33,28 +72,6 @@
         <w:pStyle w:val="Title"/>
       </w:pPr>
       <w:r>
-        <w:t xml:space="preserve">Instructor: Dr. </w:t>
-      </w:r>
-      <w:proofErr w:type="spellStart"/>
-      <w:r>
-        <w:t>Yuanzhu</w:t>
-      </w:r>
-      <w:proofErr w:type="spellEnd"/>
-      <w:r>
-        <w:t xml:space="preserve"> Chen</w:t>
-      </w:r>
-    </w:p>
-    <w:p/>
-    <w:p/>
-    <w:p/>
-    <w:p/>
-    <w:p/>
-    <w:p/>
-    <w:p>
-      <w:pPr>
-        <w:pStyle w:val="Title"/>
-      </w:pPr>
-      <w:r>
         <w:t>April 11, 2017</w:t>
       </w:r>
     </w:p>
@@ -68,12 +85,16 @@
           <w:szCs w:val="56"/>
         </w:rPr>
       </w:pPr>
-      <w:r>
-        <w:br w:type="page"/>
-      </w:r>
     </w:p>
     <w:sdt>
       <w:sdtPr>
+        <w:rPr>
+          <w:rFonts w:asciiTheme="minorHAnsi" w:eastAsiaTheme="minorHAnsi" w:hAnsiTheme="minorHAnsi" w:cstheme="minorBidi"/>
+          <w:b w:val="0"/>
+          <w:sz w:val="24"/>
+          <w:szCs w:val="24"/>
+          <w:lang w:val="en-CA"/>
+        </w:rPr>
         <w:id w:val="1210766327"/>
         <w:docPartObj>
           <w:docPartGallery w:val="Table of Contents"/>
@@ -82,12 +103,8 @@
       </w:sdtPr>
       <w:sdtEndPr>
         <w:rPr>
-          <w:rFonts w:asciiTheme="minorHAnsi" w:eastAsiaTheme="minorHAnsi" w:hAnsiTheme="minorHAnsi" w:cstheme="minorBidi"/>
           <w:bCs/>
           <w:noProof/>
-          <w:sz w:val="24"/>
-          <w:szCs w:val="24"/>
-          <w:lang w:val="en-CA"/>
         </w:rPr>
       </w:sdtEndPr>
       <w:sdtContent>
@@ -122,7 +139,7 @@
           <w:r>
             <w:fldChar w:fldCharType="separate"/>
           </w:r>
-          <w:hyperlink w:anchor="_Toc479691338" w:history="1">
+          <w:hyperlink w:anchor="_Toc479699052" w:history="1">
             <w:r>
               <w:rPr>
                 <w:rStyle w:val="Hyperlink"/>
@@ -149,7 +166,7 @@
                 <w:noProof/>
                 <w:webHidden/>
               </w:rPr>
-              <w:instrText xml:space="preserve"> PAGEREF _Toc479691338 \h </w:instrText>
+              <w:instrText xml:space="preserve"> PAGEREF _Toc479699052 \h </w:instrText>
             </w:r>
             <w:r>
               <w:rPr>
@@ -194,7 +211,7 @@
               <w:lang w:eastAsia="en-CA"/>
             </w:rPr>
           </w:pPr>
-          <w:hyperlink w:anchor="_Toc479691339" w:history="1">
+          <w:hyperlink w:anchor="_Toc479699053" w:history="1">
             <w:r>
               <w:rPr>
                 <w:rStyle w:val="Hyperlink"/>
@@ -221,7 +238,7 @@
                 <w:noProof/>
                 <w:webHidden/>
               </w:rPr>
-              <w:instrText xml:space="preserve"> PAGEREF _Toc479691339 \h </w:instrText>
+              <w:instrText xml:space="preserve"> PAGEREF _Toc479699053 \h </w:instrText>
             </w:r>
             <w:r>
               <w:rPr>
@@ -266,7 +283,7 @@
               <w:lang w:eastAsia="en-CA"/>
             </w:rPr>
           </w:pPr>
-          <w:hyperlink w:anchor="_Toc479691340" w:history="1">
+          <w:hyperlink w:anchor="_Toc479699054" w:history="1">
             <w:r>
               <w:rPr>
                 <w:rStyle w:val="Hyperlink"/>
@@ -293,7 +310,7 @@
                 <w:noProof/>
                 <w:webHidden/>
               </w:rPr>
-              <w:instrText xml:space="preserve"> PAGEREF _Toc479691340 \h </w:instrText>
+              <w:instrText xml:space="preserve"> PAGEREF _Toc479699054 \h </w:instrText>
             </w:r>
             <w:r>
               <w:rPr>
@@ -338,7 +355,7 @@
               <w:lang w:eastAsia="en-CA"/>
             </w:rPr>
           </w:pPr>
-          <w:hyperlink w:anchor="_Toc479691341" w:history="1">
+          <w:hyperlink w:anchor="_Toc479699055" w:history="1">
             <w:r>
               <w:rPr>
                 <w:rStyle w:val="Hyperlink"/>
@@ -365,7 +382,7 @@
                 <w:noProof/>
                 <w:webHidden/>
               </w:rPr>
-              <w:instrText xml:space="preserve"> PAGEREF _Toc479691341 \h </w:instrText>
+              <w:instrText xml:space="preserve"> PAGEREF _Toc479699055 \h </w:instrText>
             </w:r>
             <w:r>
               <w:rPr>
@@ -410,7 +427,7 @@
               <w:lang w:eastAsia="en-CA"/>
             </w:rPr>
           </w:pPr>
-          <w:hyperlink w:anchor="_Toc479691342" w:history="1">
+          <w:hyperlink w:anchor="_Toc479699056" w:history="1">
             <w:r>
               <w:rPr>
                 <w:rStyle w:val="Hyperlink"/>
@@ -437,7 +454,7 @@
                 <w:noProof/>
                 <w:webHidden/>
               </w:rPr>
-              <w:instrText xml:space="preserve"> PAGEREF _Toc479691342 \h </w:instrText>
+              <w:instrText xml:space="preserve"> PAGEREF _Toc479699056 \h </w:instrText>
             </w:r>
             <w:r>
               <w:rPr>
@@ -482,7 +499,7 @@
               <w:lang w:eastAsia="en-CA"/>
             </w:rPr>
           </w:pPr>
-          <w:hyperlink w:anchor="_Toc479691343" w:history="1">
+          <w:hyperlink w:anchor="_Toc479699057" w:history="1">
             <w:r>
               <w:rPr>
                 <w:rStyle w:val="Hyperlink"/>
@@ -509,7 +526,7 @@
                 <w:noProof/>
                 <w:webHidden/>
               </w:rPr>
-              <w:instrText xml:space="preserve"> PAGEREF _Toc479691343 \h </w:instrText>
+              <w:instrText xml:space="preserve"> PAGEREF _Toc479699057 \h </w:instrText>
             </w:r>
             <w:r>
               <w:rPr>
@@ -554,7 +571,7 @@
               <w:lang w:eastAsia="en-CA"/>
             </w:rPr>
           </w:pPr>
-          <w:hyperlink w:anchor="_Toc479691344" w:history="1">
+          <w:hyperlink w:anchor="_Toc479699058" w:history="1">
             <w:r>
               <w:rPr>
                 <w:rStyle w:val="Hyperlink"/>
@@ -581,7 +598,7 @@
                 <w:noProof/>
                 <w:webHidden/>
               </w:rPr>
-              <w:instrText xml:space="preserve"> PAGEREF _Toc479691344 \h </w:instrText>
+              <w:instrText xml:space="preserve"> PAGEREF _Toc479699058 \h </w:instrText>
             </w:r>
             <w:r>
               <w:rPr>
@@ -626,7 +643,7 @@
               <w:lang w:eastAsia="en-CA"/>
             </w:rPr>
           </w:pPr>
-          <w:hyperlink w:anchor="_Toc479691345" w:history="1">
+          <w:hyperlink w:anchor="_Toc479699059" w:history="1">
             <w:r>
               <w:rPr>
                 <w:rStyle w:val="Hyperlink"/>
@@ -661,7 +678,7 @@
                 <w:noProof/>
                 <w:webHidden/>
               </w:rPr>
-              <w:instrText xml:space="preserve"> PAGEREF _Toc479691345 \h </w:instrText>
+              <w:instrText xml:space="preserve"> PAGEREF _Toc479699059 \h </w:instrText>
             </w:r>
             <w:r>
               <w:rPr>
@@ -706,7 +723,7 @@
               <w:lang w:eastAsia="en-CA"/>
             </w:rPr>
           </w:pPr>
-          <w:hyperlink w:anchor="_Toc479691346" w:history="1">
+          <w:hyperlink w:anchor="_Toc479699060" w:history="1">
             <w:r>
               <w:rPr>
                 <w:rStyle w:val="Hyperlink"/>
@@ -733,7 +750,7 @@
                 <w:noProof/>
                 <w:webHidden/>
               </w:rPr>
-              <w:instrText xml:space="preserve"> PAGEREF _Toc479691346 \h </w:instrText>
+              <w:instrText xml:space="preserve"> PAGEREF _Toc479699060 \h </w:instrText>
             </w:r>
             <w:r>
               <w:rPr>
@@ -754,6 +771,366 @@
                 <w:webHidden/>
               </w:rPr>
               <w:t>5</w:t>
+            </w:r>
+            <w:r>
+              <w:rPr>
+                <w:noProof/>
+                <w:webHidden/>
+              </w:rPr>
+              <w:fldChar w:fldCharType="end"/>
+            </w:r>
+          </w:hyperlink>
+        </w:p>
+        <w:p>
+          <w:pPr>
+            <w:pStyle w:val="TOC2"/>
+            <w:tabs>
+              <w:tab w:val="right" w:leader="dot" w:pos="9350"/>
+            </w:tabs>
+            <w:rPr>
+              <w:rFonts w:eastAsiaTheme="minorEastAsia"/>
+              <w:noProof/>
+              <w:sz w:val="22"/>
+              <w:szCs w:val="22"/>
+              <w:lang w:eastAsia="en-CA"/>
+            </w:rPr>
+          </w:pPr>
+          <w:hyperlink w:anchor="_Toc479699061" w:history="1">
+            <w:r>
+              <w:rPr>
+                <w:rStyle w:val="Hyperlink"/>
+                <w:noProof/>
+              </w:rPr>
+              <w:t>Challenges</w:t>
+            </w:r>
+            <w:r>
+              <w:rPr>
+                <w:noProof/>
+                <w:webHidden/>
+              </w:rPr>
+              <w:tab/>
+            </w:r>
+            <w:r>
+              <w:rPr>
+                <w:noProof/>
+                <w:webHidden/>
+              </w:rPr>
+              <w:fldChar w:fldCharType="begin"/>
+            </w:r>
+            <w:r>
+              <w:rPr>
+                <w:noProof/>
+                <w:webHidden/>
+              </w:rPr>
+              <w:instrText xml:space="preserve"> PAGEREF _Toc479699061 \h </w:instrText>
+            </w:r>
+            <w:r>
+              <w:rPr>
+                <w:noProof/>
+                <w:webHidden/>
+              </w:rPr>
+            </w:r>
+            <w:r>
+              <w:rPr>
+                <w:noProof/>
+                <w:webHidden/>
+              </w:rPr>
+              <w:fldChar w:fldCharType="separate"/>
+            </w:r>
+            <w:r>
+              <w:rPr>
+                <w:noProof/>
+                <w:webHidden/>
+              </w:rPr>
+              <w:t>6</w:t>
+            </w:r>
+            <w:r>
+              <w:rPr>
+                <w:noProof/>
+                <w:webHidden/>
+              </w:rPr>
+              <w:fldChar w:fldCharType="end"/>
+            </w:r>
+          </w:hyperlink>
+        </w:p>
+        <w:p>
+          <w:pPr>
+            <w:pStyle w:val="TOC1"/>
+            <w:tabs>
+              <w:tab w:val="right" w:leader="dot" w:pos="9350"/>
+            </w:tabs>
+            <w:rPr>
+              <w:rFonts w:eastAsiaTheme="minorEastAsia"/>
+              <w:noProof/>
+              <w:sz w:val="22"/>
+              <w:szCs w:val="22"/>
+              <w:lang w:eastAsia="en-CA"/>
+            </w:rPr>
+          </w:pPr>
+          <w:hyperlink w:anchor="_Toc479699062" w:history="1">
+            <w:r>
+              <w:rPr>
+                <w:rStyle w:val="Hyperlink"/>
+                <w:noProof/>
+              </w:rPr>
+              <w:t>Interface</w:t>
+            </w:r>
+            <w:r>
+              <w:rPr>
+                <w:noProof/>
+                <w:webHidden/>
+              </w:rPr>
+              <w:tab/>
+            </w:r>
+            <w:r>
+              <w:rPr>
+                <w:noProof/>
+                <w:webHidden/>
+              </w:rPr>
+              <w:fldChar w:fldCharType="begin"/>
+            </w:r>
+            <w:r>
+              <w:rPr>
+                <w:noProof/>
+                <w:webHidden/>
+              </w:rPr>
+              <w:instrText xml:space="preserve"> PAGEREF _Toc479699062 \h </w:instrText>
+            </w:r>
+            <w:r>
+              <w:rPr>
+                <w:noProof/>
+                <w:webHidden/>
+              </w:rPr>
+            </w:r>
+            <w:r>
+              <w:rPr>
+                <w:noProof/>
+                <w:webHidden/>
+              </w:rPr>
+              <w:fldChar w:fldCharType="separate"/>
+            </w:r>
+            <w:r>
+              <w:rPr>
+                <w:noProof/>
+                <w:webHidden/>
+              </w:rPr>
+              <w:t>7</w:t>
+            </w:r>
+            <w:r>
+              <w:rPr>
+                <w:noProof/>
+                <w:webHidden/>
+              </w:rPr>
+              <w:fldChar w:fldCharType="end"/>
+            </w:r>
+          </w:hyperlink>
+        </w:p>
+        <w:p>
+          <w:pPr>
+            <w:pStyle w:val="TOC2"/>
+            <w:tabs>
+              <w:tab w:val="right" w:leader="dot" w:pos="9350"/>
+            </w:tabs>
+            <w:rPr>
+              <w:rFonts w:eastAsiaTheme="minorEastAsia"/>
+              <w:noProof/>
+              <w:sz w:val="22"/>
+              <w:szCs w:val="22"/>
+              <w:lang w:eastAsia="en-CA"/>
+            </w:rPr>
+          </w:pPr>
+          <w:hyperlink w:anchor="_Toc479699063" w:history="1">
+            <w:r>
+              <w:rPr>
+                <w:rStyle w:val="Hyperlink"/>
+                <w:noProof/>
+              </w:rPr>
+              <w:t>First Tab</w:t>
+            </w:r>
+            <w:r>
+              <w:rPr>
+                <w:noProof/>
+                <w:webHidden/>
+              </w:rPr>
+              <w:tab/>
+            </w:r>
+            <w:r>
+              <w:rPr>
+                <w:noProof/>
+                <w:webHidden/>
+              </w:rPr>
+              <w:fldChar w:fldCharType="begin"/>
+            </w:r>
+            <w:r>
+              <w:rPr>
+                <w:noProof/>
+                <w:webHidden/>
+              </w:rPr>
+              <w:instrText xml:space="preserve"> PAGEREF _Toc479699063 \h </w:instrText>
+            </w:r>
+            <w:r>
+              <w:rPr>
+                <w:noProof/>
+                <w:webHidden/>
+              </w:rPr>
+            </w:r>
+            <w:r>
+              <w:rPr>
+                <w:noProof/>
+                <w:webHidden/>
+              </w:rPr>
+              <w:fldChar w:fldCharType="separate"/>
+            </w:r>
+            <w:r>
+              <w:rPr>
+                <w:noProof/>
+                <w:webHidden/>
+              </w:rPr>
+              <w:t>7</w:t>
+            </w:r>
+            <w:r>
+              <w:rPr>
+                <w:noProof/>
+                <w:webHidden/>
+              </w:rPr>
+              <w:fldChar w:fldCharType="end"/>
+            </w:r>
+          </w:hyperlink>
+        </w:p>
+        <w:p>
+          <w:pPr>
+            <w:pStyle w:val="TOC2"/>
+            <w:tabs>
+              <w:tab w:val="right" w:leader="dot" w:pos="9350"/>
+            </w:tabs>
+            <w:rPr>
+              <w:rFonts w:eastAsiaTheme="minorEastAsia"/>
+              <w:noProof/>
+              <w:sz w:val="22"/>
+              <w:szCs w:val="22"/>
+              <w:lang w:eastAsia="en-CA"/>
+            </w:rPr>
+          </w:pPr>
+          <w:hyperlink w:anchor="_Toc479699064" w:history="1">
+            <w:r>
+              <w:rPr>
+                <w:rStyle w:val="Hyperlink"/>
+                <w:noProof/>
+              </w:rPr>
+              <w:t>Second Tab</w:t>
+            </w:r>
+            <w:r>
+              <w:rPr>
+                <w:noProof/>
+                <w:webHidden/>
+              </w:rPr>
+              <w:tab/>
+            </w:r>
+            <w:r>
+              <w:rPr>
+                <w:noProof/>
+                <w:webHidden/>
+              </w:rPr>
+              <w:fldChar w:fldCharType="begin"/>
+            </w:r>
+            <w:r>
+              <w:rPr>
+                <w:noProof/>
+                <w:webHidden/>
+              </w:rPr>
+              <w:instrText xml:space="preserve"> PAGEREF _Toc479699064 \h </w:instrText>
+            </w:r>
+            <w:r>
+              <w:rPr>
+                <w:noProof/>
+                <w:webHidden/>
+              </w:rPr>
+            </w:r>
+            <w:r>
+              <w:rPr>
+                <w:noProof/>
+                <w:webHidden/>
+              </w:rPr>
+              <w:fldChar w:fldCharType="separate"/>
+            </w:r>
+            <w:r>
+              <w:rPr>
+                <w:noProof/>
+                <w:webHidden/>
+              </w:rPr>
+              <w:t>8</w:t>
+            </w:r>
+            <w:r>
+              <w:rPr>
+                <w:noProof/>
+                <w:webHidden/>
+              </w:rPr>
+              <w:fldChar w:fldCharType="end"/>
+            </w:r>
+          </w:hyperlink>
+        </w:p>
+        <w:p>
+          <w:pPr>
+            <w:pStyle w:val="TOC2"/>
+            <w:tabs>
+              <w:tab w:val="right" w:leader="dot" w:pos="9350"/>
+            </w:tabs>
+            <w:rPr>
+              <w:rFonts w:eastAsiaTheme="minorEastAsia"/>
+              <w:noProof/>
+              <w:sz w:val="22"/>
+              <w:szCs w:val="22"/>
+              <w:lang w:eastAsia="en-CA"/>
+            </w:rPr>
+          </w:pPr>
+          <w:hyperlink w:anchor="_Toc479699065" w:history="1">
+            <w:r>
+              <w:rPr>
+                <w:rStyle w:val="Hyperlink"/>
+                <w:noProof/>
+              </w:rPr>
+              <w:t>Third Tab</w:t>
+            </w:r>
+            <w:r>
+              <w:rPr>
+                <w:noProof/>
+                <w:webHidden/>
+              </w:rPr>
+              <w:tab/>
+            </w:r>
+            <w:r>
+              <w:rPr>
+                <w:noProof/>
+                <w:webHidden/>
+              </w:rPr>
+              <w:fldChar w:fldCharType="begin"/>
+            </w:r>
+            <w:r>
+              <w:rPr>
+                <w:noProof/>
+                <w:webHidden/>
+              </w:rPr>
+              <w:instrText xml:space="preserve"> PAGEREF _Toc479699065 \h </w:instrText>
+            </w:r>
+            <w:r>
+              <w:rPr>
+                <w:noProof/>
+                <w:webHidden/>
+              </w:rPr>
+            </w:r>
+            <w:r>
+              <w:rPr>
+                <w:noProof/>
+                <w:webHidden/>
+              </w:rPr>
+              <w:fldChar w:fldCharType="separate"/>
+            </w:r>
+            <w:r>
+              <w:rPr>
+                <w:noProof/>
+                <w:webHidden/>
+              </w:rPr>
+              <w:t>9</w:t>
             </w:r>
             <w:r>
               <w:rPr>
@@ -786,7 +1163,7 @@
       <w:pPr>
         <w:pStyle w:val="Heading1"/>
       </w:pPr>
-      <w:bookmarkStart w:id="0" w:name="_Toc479691338"/>
+      <w:bookmarkStart w:id="0" w:name="_Toc479699052"/>
       <w:r>
         <w:lastRenderedPageBreak/>
         <w:t>Overview</w:t>
@@ -926,7 +1303,7 @@
       <w:pPr>
         <w:pStyle w:val="Heading1"/>
       </w:pPr>
-      <w:bookmarkStart w:id="1" w:name="_Toc479691339"/>
+      <w:bookmarkStart w:id="1" w:name="_Toc479699053"/>
       <w:r>
         <w:lastRenderedPageBreak/>
         <w:t>Core Location</w:t>
@@ -1005,7 +1382,7 @@
       <w:pPr>
         <w:pStyle w:val="Heading1"/>
       </w:pPr>
-      <w:bookmarkStart w:id="2" w:name="_Toc479691340"/>
+      <w:bookmarkStart w:id="2" w:name="_Toc479699054"/>
       <w:r>
         <w:t>First Tab</w:t>
       </w:r>
@@ -1041,7 +1418,7 @@
           <w:rStyle w:val="pl-smi"/>
         </w:rPr>
       </w:pPr>
-      <w:bookmarkStart w:id="3" w:name="_Toc479691341"/>
+      <w:bookmarkStart w:id="3" w:name="_Toc479699055"/>
       <w:proofErr w:type="spellStart"/>
       <w:r>
         <w:rPr>
@@ -1099,7 +1476,7 @@
       <w:pPr>
         <w:pStyle w:val="Heading1"/>
       </w:pPr>
-      <w:bookmarkStart w:id="4" w:name="_Toc479691342"/>
+      <w:bookmarkStart w:id="4" w:name="_Toc479699056"/>
       <w:r>
         <w:t>Third Tab</w:t>
       </w:r>
@@ -1143,7 +1520,7 @@
       <w:pPr>
         <w:pStyle w:val="Heading2"/>
       </w:pPr>
-      <w:bookmarkStart w:id="5" w:name="_Toc479691343"/>
+      <w:bookmarkStart w:id="5" w:name="_Toc479699057"/>
       <w:r>
         <w:t xml:space="preserve">- </w:t>
       </w:r>
@@ -1196,13 +1573,7 @@
       </w:r>
       <w:proofErr w:type="spellEnd"/>
       <w:r>
-        <w:t xml:space="preserve">. </w:t>
-      </w:r>
-      <w:r>
-        <w:t>The city named is deriv</w:t>
-      </w:r>
-      <w:r>
-        <w:t xml:space="preserve">ed from this where the city name, latitude and longitude are all passed to the method </w:t>
+        <w:t xml:space="preserve">. The city named is derived from this where the city name, latitude and longitude are all passed to the method </w:t>
       </w:r>
       <w:proofErr w:type="spellStart"/>
       <w:r>
@@ -1235,7 +1606,7 @@
           <w:rStyle w:val="pl-smi"/>
         </w:rPr>
       </w:pPr>
-      <w:bookmarkStart w:id="6" w:name="_Toc479691344"/>
+      <w:bookmarkStart w:id="6" w:name="_Toc479699058"/>
       <w:proofErr w:type="spellStart"/>
       <w:r>
         <w:rPr>
@@ -1336,7 +1707,7 @@
           <w:shd w:val="clear" w:color="auto" w:fill="EAFFEA"/>
         </w:rPr>
       </w:pPr>
-      <w:bookmarkStart w:id="7" w:name="_Toc479691345"/>
+      <w:bookmarkStart w:id="7" w:name="_Toc479699059"/>
       <w:r>
         <w:rPr>
           <w:color w:val="24292E"/>
@@ -1542,7 +1913,12 @@
         <w:t>=</w:t>
       </w:r>
       <w:r>
-        <w:t xml:space="preserve">” to indicate that we want to use the metric system for getting our weather information. Finally, we then append on our API Key that we received from the website. </w:t>
+        <w:t xml:space="preserve">” to indicate that we want to use the metric system for getting our </w:t>
+      </w:r>
+      <w:bookmarkStart w:id="8" w:name="_GoBack"/>
+      <w:bookmarkEnd w:id="8"/>
+      <w:r>
+        <w:t xml:space="preserve">weather information. Finally, we then append on our API Key that we received from the website. </w:t>
       </w:r>
       <w:r>
         <w:t xml:space="preserve"> </w:t>
@@ -1570,8 +1946,6 @@
         </w:rPr>
         <w:t>http://api.openweathermap.org/data/2.5/weather?lat=43.6426&amp;lon=79.3871&amp;units=metric&amp;appid= 9ee3e4133c207d8258520dbdff88ec66</w:t>
       </w:r>
-      <w:bookmarkStart w:id="8" w:name="_GoBack"/>
-      <w:bookmarkEnd w:id="8"/>
     </w:p>
     <w:p>
       <w:r>
@@ -1597,7 +1971,7 @@
       <w:r>
         <w:t xml:space="preserve"> </w:t>
       </w:r>
-      <w:bookmarkStart w:id="9" w:name="_Toc479691346"/>
+      <w:bookmarkStart w:id="9" w:name="_Toc479699060"/>
       <w:proofErr w:type="spellStart"/>
       <w:r>
         <w:rPr>
@@ -1731,6 +2105,323 @@
       <w:proofErr w:type="gramEnd"/>
       <w:r>
         <w:t xml:space="preserve"> file. </w:t>
+      </w:r>
+    </w:p>
+    <w:p/>
+    <w:p>
+      <w:pPr>
+        <w:pStyle w:val="Heading2"/>
+      </w:pPr>
+    </w:p>
+    <w:p>
+      <w:pPr>
+        <w:pStyle w:val="Heading2"/>
+      </w:pPr>
+    </w:p>
+    <w:p>
+      <w:pPr>
+        <w:pStyle w:val="Heading2"/>
+      </w:pPr>
+      <w:bookmarkStart w:id="10" w:name="_Toc479699061"/>
+      <w:r>
+        <w:t>Challenges</w:t>
+      </w:r>
+      <w:bookmarkEnd w:id="10"/>
+    </w:p>
+    <w:p/>
+    <w:p>
+      <w:r>
+        <w:t xml:space="preserve">Concerning the third tab, we did endure a couple of challenges. Initially, what we found challenging was the conversion of JSON data from the </w:t>
+      </w:r>
+      <w:proofErr w:type="spellStart"/>
+      <w:r>
+        <w:t>NSMutuableDictionary</w:t>
+      </w:r>
+      <w:proofErr w:type="spellEnd"/>
+      <w:r>
+        <w:t xml:space="preserve"> to </w:t>
+      </w:r>
+      <w:r>
+        <w:t>specific</w:t>
+      </w:r>
+      <w:r>
+        <w:t xml:space="preserve"> objective-c variables. </w:t>
+      </w:r>
+      <w:r>
+        <w:t>Another challenge was understanding weather data from the API. For example, the weather API gives data points called “rain” and “snow”. Testing the application, we realized that these values were consistently zero. After doing some research, we found out that these are precipitation values for the previous three hours as opposed to current precipitation.</w:t>
+      </w:r>
+      <w:r>
+        <w:t xml:space="preserve"> Another challenge</w:t>
+      </w:r>
+      <w:r>
+        <w:t xml:space="preserve"> we face</w:t>
+      </w:r>
+      <w:r>
+        <w:t>d</w:t>
+      </w:r>
+      <w:r>
+        <w:t xml:space="preserve"> was with another data point for wind direction. When getting the JSON data, the value given was in degrees. We had to convert this numeric value to a corresponding compass direction. For example, 0 degrees would be</w:t>
+      </w:r>
+      <w:r>
+        <w:t xml:space="preserve"> the compass direction</w:t>
+      </w:r>
+      <w:r>
+        <w:t xml:space="preserve"> North(N). To do this, we had to write an if statement checking the ranges for each compass direction. </w:t>
+      </w:r>
+    </w:p>
+    <w:p>
+      <w:pPr>
+        <w:pStyle w:val="Heading1"/>
+      </w:pPr>
+    </w:p>
+    <w:p>
+      <w:pPr>
+        <w:rPr>
+          <w:rFonts w:asciiTheme="majorHAnsi" w:eastAsiaTheme="majorEastAsia" w:hAnsiTheme="majorHAnsi" w:cstheme="majorBidi"/>
+          <w:sz w:val="36"/>
+          <w:szCs w:val="36"/>
+        </w:rPr>
+      </w:pPr>
+      <w:r>
+        <w:br w:type="page"/>
+      </w:r>
+    </w:p>
+    <w:p>
+      <w:pPr>
+        <w:pStyle w:val="Heading1"/>
+      </w:pPr>
+    </w:p>
+    <w:p>
+      <w:pPr>
+        <w:pStyle w:val="Heading1"/>
+      </w:pPr>
+      <w:bookmarkStart w:id="11" w:name="_Toc479699062"/>
+      <w:r>
+        <w:t>Interface</w:t>
+      </w:r>
+      <w:bookmarkEnd w:id="11"/>
+    </w:p>
+    <w:p/>
+    <w:p>
+      <w:pPr>
+        <w:pStyle w:val="Heading2"/>
+      </w:pPr>
+      <w:bookmarkStart w:id="12" w:name="_Toc479699063"/>
+      <w:r>
+        <w:t>First Tab</w:t>
+      </w:r>
+      <w:bookmarkEnd w:id="12"/>
+    </w:p>
+    <w:p/>
+    <w:p>
+      <w:pPr>
+        <w:jc w:val="center"/>
+      </w:pPr>
+      <w:r>
+        <w:rPr>
+          <w:noProof/>
+          <w:lang w:eastAsia="en-CA"/>
+        </w:rPr>
+        <w:drawing>
+          <wp:inline distT="0" distB="0" distL="0" distR="0" wp14:anchorId="048CE163" wp14:editId="2BAF4A7D">
+            <wp:extent cx="2638425" cy="4693109"/>
+            <wp:effectExtent l="0" t="0" r="0" b="0"/>
+            <wp:docPr id="1" name="Picture 1"/>
+            <wp:cNvGraphicFramePr>
+              <a:graphicFrameLocks xmlns:a="http://schemas.openxmlformats.org/drawingml/2006/main" noChangeAspect="1"/>
+            </wp:cNvGraphicFramePr>
+            <a:graphic xmlns:a="http://schemas.openxmlformats.org/drawingml/2006/main">
+              <a:graphicData uri="http://schemas.openxmlformats.org/drawingml/2006/picture">
+                <pic:pic xmlns:pic="http://schemas.openxmlformats.org/drawingml/2006/picture">
+                  <pic:nvPicPr>
+                    <pic:cNvPr id="1" name="17902830_1302597706442221_1965106215_o.jpg"/>
+                    <pic:cNvPicPr/>
+                  </pic:nvPicPr>
+                  <pic:blipFill>
+                    <a:blip r:embed="rId6" cstate="print">
+                      <a:extLst>
+                        <a:ext uri="{28A0092B-C50C-407E-A947-70E740481C1C}">
+                          <a14:useLocalDpi xmlns:a14="http://schemas.microsoft.com/office/drawing/2010/main" val="0"/>
+                        </a:ext>
+                      </a:extLst>
+                    </a:blip>
+                    <a:stretch>
+                      <a:fillRect/>
+                    </a:stretch>
+                  </pic:blipFill>
+                  <pic:spPr>
+                    <a:xfrm>
+                      <a:off x="0" y="0"/>
+                      <a:ext cx="2673614" cy="4755701"/>
+                    </a:xfrm>
+                    <a:prstGeom prst="rect">
+                      <a:avLst/>
+                    </a:prstGeom>
+                  </pic:spPr>
+                </pic:pic>
+              </a:graphicData>
+            </a:graphic>
+          </wp:inline>
+        </w:drawing>
+      </w:r>
+    </w:p>
+    <w:p>
+      <w:pPr>
+        <w:jc w:val="center"/>
+      </w:pPr>
+      <w:r>
+        <w:rPr>
+          <w:b/>
+        </w:rPr>
+        <w:t>Figure 1</w:t>
+      </w:r>
+    </w:p>
+    <w:p>
+      <w:r>
+        <w:t xml:space="preserve">For the first tab, shown in </w:t>
+      </w:r>
+      <w:r>
+        <w:rPr>
+          <w:b/>
+        </w:rPr>
+        <w:t>Figure 1</w:t>
+      </w:r>
+      <w:r>
+        <w:t xml:space="preserve">, the main storyboard has multiple </w:t>
+      </w:r>
+      <w:proofErr w:type="spellStart"/>
+      <w:r>
+        <w:t>UILabels</w:t>
+      </w:r>
+      <w:proofErr w:type="spellEnd"/>
+      <w:r>
+        <w:t xml:space="preserve"> for the corresponding metrics. This screenshot was an earlier version of our application. We know have removed the refresh button as the data constantly updates by itself. This screenshot was also taken with before we implemented proper constraints. We have also added a new conversion button which now converts speed values from meters per second to kilometers per hour. </w:t>
+      </w:r>
+      <w:r>
+        <w:t xml:space="preserve">These three tab titles called “First”, “Second” and “Third” are now called “Movement”, “Map” and “Weather”. </w:t>
+      </w:r>
+      <w:r>
+        <w:t xml:space="preserve"> </w:t>
+      </w:r>
+      <w:r>
+        <w:t xml:space="preserve">The reset button resets all numeric </w:t>
+      </w:r>
+      <w:proofErr w:type="spellStart"/>
+      <w:r>
+        <w:t>UILabels</w:t>
+      </w:r>
+      <w:proofErr w:type="spellEnd"/>
+      <w:r>
+        <w:t xml:space="preserve"> to 0.</w:t>
+      </w:r>
+    </w:p>
+    <w:p>
+      <w:pPr>
+        <w:pStyle w:val="Heading2"/>
+      </w:pPr>
+      <w:bookmarkStart w:id="13" w:name="_Toc479699064"/>
+      <w:r>
+        <w:lastRenderedPageBreak/>
+        <w:t>Second Tab</w:t>
+      </w:r>
+      <w:bookmarkEnd w:id="13"/>
+    </w:p>
+    <w:p/>
+    <w:p/>
+    <w:p>
+      <w:r>
+        <w:rPr>
+          <w:noProof/>
+          <w:lang w:eastAsia="en-CA"/>
+        </w:rPr>
+        <w:drawing>
+          <wp:inline distT="0" distB="0" distL="0" distR="0">
+            <wp:extent cx="2533650" cy="4506739"/>
+            <wp:effectExtent l="0" t="0" r="0" b="8255"/>
+            <wp:docPr id="2" name="Picture 2"/>
+            <wp:cNvGraphicFramePr>
+              <a:graphicFrameLocks xmlns:a="http://schemas.openxmlformats.org/drawingml/2006/main" noChangeAspect="1"/>
+            </wp:cNvGraphicFramePr>
+            <a:graphic xmlns:a="http://schemas.openxmlformats.org/drawingml/2006/main">
+              <a:graphicData uri="http://schemas.openxmlformats.org/drawingml/2006/picture">
+                <pic:pic xmlns:pic="http://schemas.openxmlformats.org/drawingml/2006/picture">
+                  <pic:nvPicPr>
+                    <pic:cNvPr id="2" name="17902939_1302596703108988_1402375491_o.jpg"/>
+                    <pic:cNvPicPr/>
+                  </pic:nvPicPr>
+                  <pic:blipFill>
+                    <a:blip r:embed="rId7" cstate="print">
+                      <a:extLst>
+                        <a:ext uri="{28A0092B-C50C-407E-A947-70E740481C1C}">
+                          <a14:useLocalDpi xmlns:a14="http://schemas.microsoft.com/office/drawing/2010/main" val="0"/>
+                        </a:ext>
+                      </a:extLst>
+                    </a:blip>
+                    <a:stretch>
+                      <a:fillRect/>
+                    </a:stretch>
+                  </pic:blipFill>
+                  <pic:spPr>
+                    <a:xfrm>
+                      <a:off x="0" y="0"/>
+                      <a:ext cx="2536020" cy="4510954"/>
+                    </a:xfrm>
+                    <a:prstGeom prst="rect">
+                      <a:avLst/>
+                    </a:prstGeom>
+                  </pic:spPr>
+                </pic:pic>
+              </a:graphicData>
+            </a:graphic>
+          </wp:inline>
+        </w:drawing>
+      </w:r>
+      <w:r>
+        <w:rPr>
+          <w:noProof/>
+          <w:lang w:eastAsia="en-CA"/>
+        </w:rPr>
+        <w:drawing>
+          <wp:inline distT="0" distB="0" distL="0" distR="0">
+            <wp:extent cx="2533650" cy="4506741"/>
+            <wp:effectExtent l="0" t="0" r="0" b="8255"/>
+            <wp:docPr id="3" name="Picture 3"/>
+            <wp:cNvGraphicFramePr>
+              <a:graphicFrameLocks xmlns:a="http://schemas.openxmlformats.org/drawingml/2006/main" noChangeAspect="1"/>
+            </wp:cNvGraphicFramePr>
+            <a:graphic xmlns:a="http://schemas.openxmlformats.org/drawingml/2006/main">
+              <a:graphicData uri="http://schemas.openxmlformats.org/drawingml/2006/picture">
+                <pic:pic xmlns:pic="http://schemas.openxmlformats.org/drawingml/2006/picture">
+                  <pic:nvPicPr>
+                    <pic:cNvPr id="3" name="17916225_1302596896442302_701887875_o.jpg"/>
+                    <pic:cNvPicPr/>
+                  </pic:nvPicPr>
+                  <pic:blipFill>
+                    <a:blip r:embed="rId8" cstate="print">
+                      <a:extLst>
+                        <a:ext uri="{28A0092B-C50C-407E-A947-70E740481C1C}">
+                          <a14:useLocalDpi xmlns:a14="http://schemas.microsoft.com/office/drawing/2010/main" val="0"/>
+                        </a:ext>
+                      </a:extLst>
+                    </a:blip>
+                    <a:stretch>
+                      <a:fillRect/>
+                    </a:stretch>
+                  </pic:blipFill>
+                  <pic:spPr>
+                    <a:xfrm>
+                      <a:off x="0" y="0"/>
+                      <a:ext cx="2541569" cy="4520826"/>
+                    </a:xfrm>
+                    <a:prstGeom prst="rect">
+                      <a:avLst/>
+                    </a:prstGeom>
+                  </pic:spPr>
+                </pic:pic>
+              </a:graphicData>
+            </a:graphic>
+          </wp:inline>
+        </w:drawing>
       </w:r>
     </w:p>
     <w:p>
@@ -1746,9 +2437,201 @@
     </w:p>
     <w:p>
       <w:pPr>
+        <w:rPr>
+          <w:b/>
+        </w:rPr>
+      </w:pPr>
+      <w:r>
+        <w:rPr>
+          <w:b/>
+        </w:rPr>
+        <w:t>Figure 2</w:t>
+      </w:r>
+    </w:p>
+    <w:p>
+      <w:r>
+        <w:t xml:space="preserve">From the second tab, shown in </w:t>
+      </w:r>
+      <w:r>
+        <w:rPr>
+          <w:b/>
+        </w:rPr>
+        <w:t>Figure 2</w:t>
+      </w:r>
+      <w:r>
+        <w:t xml:space="preserve">, this tab is an </w:t>
+      </w:r>
+      <w:proofErr w:type="spellStart"/>
+      <w:r>
+        <w:t>MKMapView</w:t>
+      </w:r>
+      <w:proofErr w:type="spellEnd"/>
+      <w:r>
+        <w:t xml:space="preserve"> which shows you</w:t>
+      </w:r>
+      <w:r>
+        <w:t>r</w:t>
+      </w:r>
+      <w:r>
+        <w:t xml:space="preserve"> current location. On top of that, the application is drawing a line from where you started using the app to your current location. As you can see, there are three display types that are usable. Standard View, Satellite View and Hybrid view you have the option to select which view you want to see at any time while using the application. Shown in </w:t>
+      </w:r>
+      <w:r>
+        <w:rPr>
+          <w:b/>
+        </w:rPr>
+        <w:t>Figure</w:t>
+      </w:r>
+      <w:r>
+        <w:rPr>
+          <w:b/>
+        </w:rPr>
+        <w:t xml:space="preserve"> 2 </w:t>
+      </w:r>
+      <w:r>
+        <w:t>are Standard and Hybrid view. Satellite view is Hybrid view without displaying streets or other landmarks.</w:t>
+      </w:r>
+      <w:r>
+        <w:t xml:space="preserve"> At the top, there is a button called “My Location” which zooms in such that you’re the width of your phone represents 725 meters. </w:t>
+      </w:r>
+    </w:p>
+    <w:p>
+      <w:r>
+        <w:br w:type="page"/>
+      </w:r>
+    </w:p>
+    <w:p>
+      <w:pPr>
         <w:pStyle w:val="Heading2"/>
       </w:pPr>
-    </w:p>
+      <w:bookmarkStart w:id="14" w:name="_Toc479699065"/>
+      <w:r>
+        <w:lastRenderedPageBreak/>
+        <w:t>Third Tab</w:t>
+      </w:r>
+      <w:bookmarkEnd w:id="14"/>
+    </w:p>
+    <w:p/>
+    <w:p>
+      <w:pPr>
+        <w:jc w:val="center"/>
+      </w:pPr>
+      <w:r>
+        <w:rPr>
+          <w:noProof/>
+          <w:lang w:eastAsia="en-CA"/>
+        </w:rPr>
+        <w:drawing>
+          <wp:inline distT="0" distB="0" distL="0" distR="0">
+            <wp:extent cx="2771775" cy="4930305"/>
+            <wp:effectExtent l="0" t="0" r="0" b="3810"/>
+            <wp:docPr id="4" name="Picture 4"/>
+            <wp:cNvGraphicFramePr>
+              <a:graphicFrameLocks xmlns:a="http://schemas.openxmlformats.org/drawingml/2006/main" noChangeAspect="1"/>
+            </wp:cNvGraphicFramePr>
+            <a:graphic xmlns:a="http://schemas.openxmlformats.org/drawingml/2006/main">
+              <a:graphicData uri="http://schemas.openxmlformats.org/drawingml/2006/picture">
+                <pic:pic xmlns:pic="http://schemas.openxmlformats.org/drawingml/2006/picture">
+                  <pic:nvPicPr>
+                    <pic:cNvPr id="4" name="17902945_1302597219775603_1633343053_o.jpg"/>
+                    <pic:cNvPicPr/>
+                  </pic:nvPicPr>
+                  <pic:blipFill>
+                    <a:blip r:embed="rId9" cstate="print">
+                      <a:extLst>
+                        <a:ext uri="{28A0092B-C50C-407E-A947-70E740481C1C}">
+                          <a14:useLocalDpi xmlns:a14="http://schemas.microsoft.com/office/drawing/2010/main" val="0"/>
+                        </a:ext>
+                      </a:extLst>
+                    </a:blip>
+                    <a:stretch>
+                      <a:fillRect/>
+                    </a:stretch>
+                  </pic:blipFill>
+                  <pic:spPr>
+                    <a:xfrm>
+                      <a:off x="0" y="0"/>
+                      <a:ext cx="2774640" cy="4935401"/>
+                    </a:xfrm>
+                    <a:prstGeom prst="rect">
+                      <a:avLst/>
+                    </a:prstGeom>
+                  </pic:spPr>
+                </pic:pic>
+              </a:graphicData>
+            </a:graphic>
+          </wp:inline>
+        </w:drawing>
+      </w:r>
+    </w:p>
+    <w:p>
+      <w:pPr>
+        <w:jc w:val="center"/>
+        <w:rPr>
+          <w:b/>
+        </w:rPr>
+      </w:pPr>
+      <w:r>
+        <w:rPr>
+          <w:b/>
+        </w:rPr>
+        <w:t>Figure 3</w:t>
+      </w:r>
+    </w:p>
+    <w:p>
+      <w:pPr>
+        <w:jc w:val="center"/>
+        <w:rPr>
+          <w:b/>
+        </w:rPr>
+      </w:pPr>
+    </w:p>
+    <w:p>
+      <w:r>
+        <w:t xml:space="preserve">From the third tab, shown in </w:t>
+      </w:r>
+      <w:r>
+        <w:rPr>
+          <w:b/>
+        </w:rPr>
+        <w:t>Figure 3</w:t>
+      </w:r>
+      <w:r>
+        <w:t xml:space="preserve">, like the first tab, there are multiple </w:t>
+      </w:r>
+      <w:proofErr w:type="spellStart"/>
+      <w:r>
+        <w:t>UILabels</w:t>
+      </w:r>
+      <w:proofErr w:type="spellEnd"/>
+      <w:r>
+        <w:t xml:space="preserve"> for the corresponding weather data that was retrieved. We are also using a </w:t>
+      </w:r>
+      <w:proofErr w:type="spellStart"/>
+      <w:r>
+        <w:t>UIImageView</w:t>
+      </w:r>
+      <w:proofErr w:type="spellEnd"/>
+      <w:r>
+        <w:t xml:space="preserve"> to display an icon based on the current weather. These images are stored in the </w:t>
+      </w:r>
+      <w:proofErr w:type="spellStart"/>
+      <w:r>
+        <w:t>xcassets</w:t>
+      </w:r>
+      <w:proofErr w:type="spellEnd"/>
+      <w:r>
+        <w:t xml:space="preserve"> file. We obtained these images from the </w:t>
+      </w:r>
+      <w:proofErr w:type="spellStart"/>
+      <w:r>
+        <w:t>OpenWeatherApp</w:t>
+      </w:r>
+      <w:proofErr w:type="spellEnd"/>
+      <w:r>
+        <w:t xml:space="preserve"> website.</w:t>
+      </w:r>
+    </w:p>
+    <w:p/>
     <w:sectPr>
       <w:pgSz w:w="12240" w:h="15840"/>
       <w:pgMar w:top="1440" w:right="1440" w:bottom="1440" w:left="1440" w:header="708" w:footer="708" w:gutter="0"/>
@@ -1757,6 +2640,127 @@
     </w:sectPr>
   </w:body>
 </w:document>
+</file>
+
+<file path=word/numbering.xml><?xml version="1.0" encoding="utf-8"?>
+<w:numbering xmlns:wpc="http://schemas.microsoft.com/office/word/2010/wordprocessingCanvas" xmlns:cx="http://schemas.microsoft.com/office/drawing/2014/chartex" xmlns:cx1="http://schemas.microsoft.com/office/drawing/2015/9/8/chartex" xmlns:cx2="http://schemas.microsoft.com/office/drawing/2015/10/21/chartex" xmlns:cx3="http://schemas.microsoft.com/office/drawing/2016/5/9/chartex" xmlns:cx4="http://schemas.microsoft.com/office/drawing/2016/5/10/chartex" xmlns:cx5="http://schemas.microsoft.com/office/drawing/2016/5/11/chartex" xmlns:mc="http://schemas.openxmlformats.org/markup-compatibility/2006" xmlns:o="urn:schemas-microsoft-com:office:office" xmlns:r="http://schemas.openxmlformats.org/officeDocument/2006/relationships" xmlns:m="http://schemas.openxmlformats.org/officeDocument/2006/math" xmlns:v="urn:schemas-microsoft-com:vml" xmlns:wp14="http://schemas.microsoft.com/office/word/2010/wordprocessingDrawing" xmlns:wp="http://schemas.openxmlformats.org/drawingml/2006/wordprocessingDrawing" xmlns:w10="urn:schemas-microsoft-com:office:word" xmlns:w="http://schemas.openxmlformats.org/wordprocessingml/2006/main" xmlns:w14="http://schemas.microsoft.com/office/word/2010/wordml" xmlns:w15="http://schemas.microsoft.com/office/word/2012/wordml" xmlns:w16se="http://schemas.microsoft.com/office/word/2015/wordml/symex" xmlns:wpg="http://schemas.microsoft.com/office/word/2010/wordprocessingGroup" xmlns:wpi="http://schemas.microsoft.com/office/word/2010/wordprocessingInk" xmlns:wne="http://schemas.microsoft.com/office/word/2006/wordml" xmlns:wps="http://schemas.microsoft.com/office/word/2010/wordprocessingShape" mc:Ignorable="w14 w15 w16se wp14">
+  <w:abstractNum w:abstractNumId="0" w15:restartNumberingAfterBreak="0">
+    <w:nsid w:val="496602C9"/>
+    <w:multiLevelType w:val="hybridMultilevel"/>
+    <w:tmpl w:val="AEEC32CE"/>
+    <w:lvl w:ilvl="0" w:tplc="3B98BBF8">
+      <w:start w:val="1"/>
+      <w:numFmt w:val="bullet"/>
+      <w:lvlText w:val="-"/>
+      <w:lvlJc w:val="left"/>
+      <w:pPr>
+        <w:ind w:left="720" w:hanging="360"/>
+      </w:pPr>
+      <w:rPr>
+        <w:rFonts w:ascii="Calibri" w:eastAsiaTheme="minorHAnsi" w:hAnsi="Calibri" w:cstheme="minorBidi" w:hint="default"/>
+      </w:rPr>
+    </w:lvl>
+    <w:lvl w:ilvl="1" w:tplc="10090003" w:tentative="1">
+      <w:start w:val="1"/>
+      <w:numFmt w:val="bullet"/>
+      <w:lvlText w:val="o"/>
+      <w:lvlJc w:val="left"/>
+      <w:pPr>
+        <w:ind w:left="1440" w:hanging="360"/>
+      </w:pPr>
+      <w:rPr>
+        <w:rFonts w:ascii="Courier New" w:hAnsi="Courier New" w:cs="Courier New" w:hint="default"/>
+      </w:rPr>
+    </w:lvl>
+    <w:lvl w:ilvl="2" w:tplc="10090005" w:tentative="1">
+      <w:start w:val="1"/>
+      <w:numFmt w:val="bullet"/>
+      <w:lvlText w:val=""/>
+      <w:lvlJc w:val="left"/>
+      <w:pPr>
+        <w:ind w:left="2160" w:hanging="360"/>
+      </w:pPr>
+      <w:rPr>
+        <w:rFonts w:ascii="Wingdings" w:hAnsi="Wingdings" w:hint="default"/>
+      </w:rPr>
+    </w:lvl>
+    <w:lvl w:ilvl="3" w:tplc="10090001" w:tentative="1">
+      <w:start w:val="1"/>
+      <w:numFmt w:val="bullet"/>
+      <w:lvlText w:val=""/>
+      <w:lvlJc w:val="left"/>
+      <w:pPr>
+        <w:ind w:left="2880" w:hanging="360"/>
+      </w:pPr>
+      <w:rPr>
+        <w:rFonts w:ascii="Symbol" w:hAnsi="Symbol" w:hint="default"/>
+      </w:rPr>
+    </w:lvl>
+    <w:lvl w:ilvl="4" w:tplc="10090003" w:tentative="1">
+      <w:start w:val="1"/>
+      <w:numFmt w:val="bullet"/>
+      <w:lvlText w:val="o"/>
+      <w:lvlJc w:val="left"/>
+      <w:pPr>
+        <w:ind w:left="3600" w:hanging="360"/>
+      </w:pPr>
+      <w:rPr>
+        <w:rFonts w:ascii="Courier New" w:hAnsi="Courier New" w:cs="Courier New" w:hint="default"/>
+      </w:rPr>
+    </w:lvl>
+    <w:lvl w:ilvl="5" w:tplc="10090005" w:tentative="1">
+      <w:start w:val="1"/>
+      <w:numFmt w:val="bullet"/>
+      <w:lvlText w:val=""/>
+      <w:lvlJc w:val="left"/>
+      <w:pPr>
+        <w:ind w:left="4320" w:hanging="360"/>
+      </w:pPr>
+      <w:rPr>
+        <w:rFonts w:ascii="Wingdings" w:hAnsi="Wingdings" w:hint="default"/>
+      </w:rPr>
+    </w:lvl>
+    <w:lvl w:ilvl="6" w:tplc="10090001" w:tentative="1">
+      <w:start w:val="1"/>
+      <w:numFmt w:val="bullet"/>
+      <w:lvlText w:val=""/>
+      <w:lvlJc w:val="left"/>
+      <w:pPr>
+        <w:ind w:left="5040" w:hanging="360"/>
+      </w:pPr>
+      <w:rPr>
+        <w:rFonts w:ascii="Symbol" w:hAnsi="Symbol" w:hint="default"/>
+      </w:rPr>
+    </w:lvl>
+    <w:lvl w:ilvl="7" w:tplc="10090003" w:tentative="1">
+      <w:start w:val="1"/>
+      <w:numFmt w:val="bullet"/>
+      <w:lvlText w:val="o"/>
+      <w:lvlJc w:val="left"/>
+      <w:pPr>
+        <w:ind w:left="5760" w:hanging="360"/>
+      </w:pPr>
+      <w:rPr>
+        <w:rFonts w:ascii="Courier New" w:hAnsi="Courier New" w:cs="Courier New" w:hint="default"/>
+      </w:rPr>
+    </w:lvl>
+    <w:lvl w:ilvl="8" w:tplc="10090005" w:tentative="1">
+      <w:start w:val="1"/>
+      <w:numFmt w:val="bullet"/>
+      <w:lvlText w:val=""/>
+      <w:lvlJc w:val="left"/>
+      <w:pPr>
+        <w:ind w:left="6480" w:hanging="360"/>
+      </w:pPr>
+      <w:rPr>
+        <w:rFonts w:ascii="Wingdings" w:hAnsi="Wingdings" w:hint="default"/>
+      </w:rPr>
+    </w:lvl>
+  </w:abstractNum>
+  <w:num w:numId="1">
+    <w:abstractNumId w:val="0"/>
+  </w:num>
+</w:numbering>
 </file>
 
 <file path=word/styles.xml><?xml version="1.0" encoding="utf-8"?>
@@ -1882,6 +2886,7 @@
     <w:lsdException w:name="HTML Sample" w:semiHidden="1" w:unhideWhenUsed="1"/>
     <w:lsdException w:name="HTML Typewriter" w:semiHidden="1" w:unhideWhenUsed="1"/>
     <w:lsdException w:name="HTML Variable" w:semiHidden="1" w:unhideWhenUsed="1"/>
+    <w:lsdException w:name="Normal Table" w:semiHidden="1" w:unhideWhenUsed="1"/>
     <w:lsdException w:name="annotation subject" w:semiHidden="1" w:unhideWhenUsed="1"/>
     <w:lsdException w:name="No List" w:semiHidden="1" w:unhideWhenUsed="1"/>
     <w:lsdException w:name="Outline List 1" w:semiHidden="1" w:unhideWhenUsed="1"/>
@@ -1926,6 +2931,7 @@
     <w:lsdException w:name="Table Professional" w:semiHidden="1" w:unhideWhenUsed="1"/>
     <w:lsdException w:name="Table Subtle 1" w:semiHidden="1" w:unhideWhenUsed="1"/>
     <w:lsdException w:name="Table Subtle 2" w:semiHidden="1" w:unhideWhenUsed="1"/>
+    <w:lsdException w:name="Table Web 1" w:semiHidden="1" w:unhideWhenUsed="1"/>
     <w:lsdException w:name="Table Web 2" w:semiHidden="1" w:unhideWhenUsed="1"/>
     <w:lsdException w:name="Table Web 3" w:semiHidden="1" w:unhideWhenUsed="1"/>
     <w:lsdException w:name="Balloon Text" w:semiHidden="1" w:unhideWhenUsed="1"/>
@@ -2380,6 +3386,17 @@
     <w:basedOn w:val="DefaultParagraphFont"/>
     <w:rsid w:val="00F741A7"/>
   </w:style>
+  <w:style w:type="paragraph" w:styleId="ListParagraph">
+    <w:name w:val="List Paragraph"/>
+    <w:basedOn w:val="Normal"/>
+    <w:uiPriority w:val="34"/>
+    <w:qFormat/>
+    <w:rsid w:val="004E7DA7"/>
+    <w:pPr>
+      <w:ind w:left="720"/>
+      <w:contextualSpacing/>
+    </w:pPr>
+  </w:style>
 </w:styles>
 </file>
 
@@ -2649,7 +3666,7 @@
 </file>
 
 <file path=customXml/itemProps1.xml><?xml version="1.0" encoding="utf-8"?>
-<ds:datastoreItem xmlns:ds="http://schemas.openxmlformats.org/officeDocument/2006/customXml" ds:itemID="{4CC550E3-F560-4E2B-BBFF-E3D36F12B06F}">
+<ds:datastoreItem xmlns:ds="http://schemas.openxmlformats.org/officeDocument/2006/customXml" ds:itemID="{F6A4FFE9-363A-4605-B04E-B9D90E56CD06}">
   <ds:schemaRefs>
     <ds:schemaRef ds:uri="http://schemas.openxmlformats.org/officeDocument/2006/bibliography"/>
   </ds:schemaRefs>

</xml_diff>

<commit_message>
Fixed a change with the wording of a paragraph.
</commit_message>
<xml_diff>
--- a/CS 4768 Project Report.docx
+++ b/CS 4768 Project Report.docx
@@ -61,8 +61,6 @@
       <w:r>
         <w:t xml:space="preserve"> Chen</w:t>
       </w:r>
-      <w:bookmarkStart w:id="0" w:name="_GoBack"/>
-      <w:bookmarkEnd w:id="0"/>
     </w:p>
     <w:p/>
     <w:p/>
@@ -798,183 +796,206 @@
       <w:pPr>
         <w:pStyle w:val="Heading1"/>
       </w:pPr>
-      <w:bookmarkStart w:id="1" w:name="_Toc479708221"/>
+      <w:bookmarkStart w:id="0" w:name="_Toc479708221"/>
       <w:r>
         <w:lastRenderedPageBreak/>
         <w:t>Overview</w:t>
       </w:r>
+      <w:bookmarkEnd w:id="0"/>
+    </w:p>
+    <w:p/>
+    <w:p>
+      <w:pPr>
+        <w:spacing w:before="120"/>
+      </w:pPr>
+      <w:r>
+        <w:t>For our project, we created a walking app called Commute Buddy. It is a three-tabbed application that is used for walking metrics, mapping your current location and displaying weather information. When launched</w:t>
+      </w:r>
+      <w:r>
+        <w:t>,</w:t>
+      </w:r>
+      <w:r>
+        <w:t xml:space="preserve"> the app first asks you for permission to use your current location, and for permission to use core motion data. </w:t>
+      </w:r>
+    </w:p>
+    <w:p>
+      <w:pPr>
+        <w:spacing w:before="120"/>
+      </w:pPr>
+      <w:r>
+        <w:t>The first tab displays all walking metrics such as session time, the number of steps taken, the distance traveled in meters, the average number of steps p</w:t>
+      </w:r>
+      <w:r>
+        <w:t xml:space="preserve">er second, your current, average </w:t>
+      </w:r>
+      <w:r>
+        <w:t>and maximum speed</w:t>
+      </w:r>
+      <w:r>
+        <w:t xml:space="preserve"> in meters per second and kilometers per hour</w:t>
+      </w:r>
+      <w:r>
+        <w:t>.</w:t>
+      </w:r>
+      <w:r>
+        <w:t xml:space="preserve"> There is a convert button that toggles between these two speed units.</w:t>
+      </w:r>
+      <w:r>
+        <w:t xml:space="preserve"> There is also a reset button to reset the current session and set all these values mentioned back to zero. It does this all by using the </w:t>
+      </w:r>
+      <w:proofErr w:type="spellStart"/>
+      <w:r>
+        <w:rPr>
+          <w:rFonts w:ascii="Consolas" w:hAnsi="Consolas"/>
+        </w:rPr>
+        <w:t>CoreMotion</w:t>
+      </w:r>
+      <w:proofErr w:type="spellEnd"/>
+      <w:r>
+        <w:t xml:space="preserve"> and </w:t>
+      </w:r>
+      <w:proofErr w:type="spellStart"/>
+      <w:r>
+        <w:rPr>
+          <w:rFonts w:ascii="Consolas" w:hAnsi="Consolas"/>
+        </w:rPr>
+        <w:t>CLLocation</w:t>
+      </w:r>
+      <w:proofErr w:type="spellEnd"/>
+      <w:r>
+        <w:t xml:space="preserve"> </w:t>
+      </w:r>
+      <w:r>
+        <w:t>framework.</w:t>
+      </w:r>
+    </w:p>
+    <w:p>
+      <w:pPr>
+        <w:spacing w:before="120"/>
+      </w:pPr>
+      <w:r>
+        <w:t>The second tab is a map that shows your current location using the geolocation feature from the</w:t>
+      </w:r>
+      <w:r>
+        <w:t xml:space="preserve"> </w:t>
+      </w:r>
+      <w:proofErr w:type="spellStart"/>
+      <w:r>
+        <w:rPr>
+          <w:rFonts w:ascii="Consolas" w:hAnsi="Consolas"/>
+        </w:rPr>
+        <w:t>CLLocation</w:t>
+      </w:r>
+      <w:proofErr w:type="spellEnd"/>
+      <w:r>
+        <w:t xml:space="preserve"> framework. The</w:t>
+      </w:r>
+      <w:r>
+        <w:t xml:space="preserve"> </w:t>
+      </w:r>
+      <w:proofErr w:type="spellStart"/>
+      <w:r>
+        <w:rPr>
+          <w:rFonts w:ascii="Consolas" w:hAnsi="Consolas"/>
+        </w:rPr>
+        <w:t>MapKit</w:t>
+      </w:r>
+      <w:proofErr w:type="spellEnd"/>
+      <w:r>
+        <w:t xml:space="preserve"> framework</w:t>
+      </w:r>
+      <w:r>
+        <w:t xml:space="preserve"> is used as well to display the map</w:t>
+      </w:r>
+      <w:r>
+        <w:t>. The application will also draw a line corresponding to everywhere that the user has traveled while us</w:t>
+      </w:r>
+      <w:r>
+        <w:t>ing the application.</w:t>
+      </w:r>
+      <w:r>
+        <w:t xml:space="preserve"> This was done using reference from</w:t>
+      </w:r>
+      <w:r>
+        <w:t xml:space="preserve"> the </w:t>
+      </w:r>
+      <w:proofErr w:type="spellStart"/>
+      <w:r>
+        <w:rPr>
+          <w:rFonts w:ascii="Consolas" w:hAnsi="Consolas"/>
+        </w:rPr>
+        <w:t>BreadCrumb</w:t>
+      </w:r>
+      <w:proofErr w:type="spellEnd"/>
+      <w:r>
+        <w:t xml:space="preserve"> library.</w:t>
+      </w:r>
+      <w:r>
+        <w:t xml:space="preserve"> </w:t>
+      </w:r>
+    </w:p>
+    <w:p>
+      <w:pPr>
+        <w:spacing w:before="120"/>
+      </w:pPr>
+      <w:r>
+        <w:t xml:space="preserve">The third tab displays your current weather information. It does this by using again the </w:t>
+      </w:r>
+      <w:proofErr w:type="spellStart"/>
+      <w:r>
+        <w:rPr>
+          <w:rFonts w:ascii="Consolas" w:hAnsi="Consolas"/>
+        </w:rPr>
+        <w:t>CLLocation</w:t>
+      </w:r>
+      <w:proofErr w:type="spellEnd"/>
+      <w:r>
+        <w:t xml:space="preserve"> framework. In addition, we are also using a weather API called </w:t>
+      </w:r>
+      <w:proofErr w:type="spellStart"/>
+      <w:r>
+        <w:t>OpenWeatherMap</w:t>
+      </w:r>
+      <w:proofErr w:type="spellEnd"/>
+      <w:r>
+        <w:t xml:space="preserve"> (openweathermap.org). This tap displays information such as the current temperature, the daily high and low temperature, the humidity, the air pressure, the wind and direction, and snowfall and rainfall totals. We are accessing this information by using the coordinates for latitude and longitude from the </w:t>
+      </w:r>
+      <w:proofErr w:type="spellStart"/>
+      <w:r>
+        <w:rPr>
+          <w:rFonts w:ascii="Consolas" w:hAnsi="Consolas"/>
+        </w:rPr>
+        <w:t>CLLocation</w:t>
+      </w:r>
+      <w:proofErr w:type="spellEnd"/>
+      <w:r>
+        <w:t xml:space="preserve"> framework. </w:t>
+      </w:r>
+    </w:p>
+    <w:p>
+      <w:pPr>
+        <w:pStyle w:val="Heading1"/>
+      </w:pPr>
+    </w:p>
+    <w:p>
+      <w:pPr>
+        <w:pStyle w:val="Heading1"/>
+      </w:pPr>
+      <w:bookmarkStart w:id="1" w:name="_Toc479708222"/>
+      <w:r>
+        <w:t>User Guide</w:t>
+      </w:r>
       <w:bookmarkEnd w:id="1"/>
     </w:p>
     <w:p/>
     <w:p>
-      <w:pPr>
-        <w:spacing w:before="120"/>
-      </w:pPr>
-      <w:r>
-        <w:t>For our project, we created a walking app called Commute Buddy. It is a three-tabbed application that is used for walking metrics, mapping your current location and displaying weather information. When launched</w:t>
-      </w:r>
-      <w:r>
-        <w:t>,</w:t>
-      </w:r>
-      <w:r>
-        <w:t xml:space="preserve"> the app first asks you for permission to use your current location, and for permission to use core motion data. </w:t>
-      </w:r>
-    </w:p>
-    <w:p>
-      <w:pPr>
-        <w:spacing w:before="120"/>
-      </w:pPr>
-      <w:r>
-        <w:t xml:space="preserve">The first tab displays all walking metrics such as session time, the number of steps taken, the distance traveled in meters, the average number of steps per second, your current speed in meters per second, the average speed and maximum speed. There is also a reset button to reset the current session and set all these values mentioned back to zero. It does this all by using the </w:t>
-      </w:r>
-      <w:proofErr w:type="spellStart"/>
-      <w:r>
-        <w:rPr>
-          <w:rFonts w:ascii="Consolas" w:hAnsi="Consolas"/>
-        </w:rPr>
-        <w:t>CoreMotion</w:t>
-      </w:r>
-      <w:proofErr w:type="spellEnd"/>
-      <w:r>
-        <w:t xml:space="preserve"> and </w:t>
-      </w:r>
-      <w:proofErr w:type="spellStart"/>
-      <w:r>
-        <w:rPr>
-          <w:rFonts w:ascii="Consolas" w:hAnsi="Consolas"/>
-        </w:rPr>
-        <w:t>CLLocation</w:t>
-      </w:r>
-      <w:proofErr w:type="spellEnd"/>
-      <w:r>
-        <w:t xml:space="preserve"> </w:t>
-      </w:r>
-      <w:r>
-        <w:t>framework.</w:t>
-      </w:r>
-    </w:p>
-    <w:p>
-      <w:pPr>
-        <w:spacing w:before="120"/>
-      </w:pPr>
-      <w:r>
-        <w:t>The second tab is a map that shows your current location using the geolocation feature from the</w:t>
-      </w:r>
-      <w:r>
-        <w:t xml:space="preserve"> </w:t>
-      </w:r>
-      <w:proofErr w:type="spellStart"/>
-      <w:r>
-        <w:rPr>
-          <w:rFonts w:ascii="Consolas" w:hAnsi="Consolas"/>
-        </w:rPr>
-        <w:t>CLLocation</w:t>
-      </w:r>
-      <w:proofErr w:type="spellEnd"/>
-      <w:r>
-        <w:t xml:space="preserve"> framework. The</w:t>
-      </w:r>
-      <w:r>
-        <w:t xml:space="preserve"> </w:t>
-      </w:r>
-      <w:proofErr w:type="spellStart"/>
-      <w:r>
-        <w:rPr>
-          <w:rFonts w:ascii="Consolas" w:hAnsi="Consolas"/>
-        </w:rPr>
-        <w:t>MapKit</w:t>
-      </w:r>
-      <w:proofErr w:type="spellEnd"/>
-      <w:r>
-        <w:t xml:space="preserve"> framework</w:t>
-      </w:r>
-      <w:r>
-        <w:t xml:space="preserve"> is used as well to display the map</w:t>
-      </w:r>
-      <w:r>
-        <w:t>. The application will also draw a line corresponding to everywhere that the user has traveled while us</w:t>
-      </w:r>
-      <w:r>
-        <w:t>ing the application.</w:t>
-      </w:r>
-      <w:r>
-        <w:t xml:space="preserve"> This was done using reference from</w:t>
-      </w:r>
-      <w:r>
-        <w:t xml:space="preserve"> the </w:t>
-      </w:r>
-      <w:proofErr w:type="spellStart"/>
-      <w:r>
-        <w:rPr>
-          <w:rFonts w:ascii="Consolas" w:hAnsi="Consolas"/>
-        </w:rPr>
-        <w:t>BreadCrumb</w:t>
-      </w:r>
-      <w:proofErr w:type="spellEnd"/>
-      <w:r>
-        <w:t xml:space="preserve"> library.</w:t>
-      </w:r>
-      <w:r>
-        <w:t xml:space="preserve"> </w:t>
-      </w:r>
-    </w:p>
-    <w:p>
-      <w:pPr>
-        <w:spacing w:before="120"/>
-      </w:pPr>
-      <w:r>
-        <w:t xml:space="preserve">The third tab displays your current weather information. It does this by using again the </w:t>
-      </w:r>
-      <w:proofErr w:type="spellStart"/>
-      <w:r>
-        <w:rPr>
-          <w:rFonts w:ascii="Consolas" w:hAnsi="Consolas"/>
-        </w:rPr>
-        <w:t>CLLocation</w:t>
-      </w:r>
-      <w:proofErr w:type="spellEnd"/>
-      <w:r>
-        <w:t xml:space="preserve"> framework. In addition, we are also using a weather API called </w:t>
-      </w:r>
-      <w:proofErr w:type="spellStart"/>
-      <w:r>
-        <w:t>OpenWeatherMap</w:t>
-      </w:r>
-      <w:proofErr w:type="spellEnd"/>
-      <w:r>
-        <w:t xml:space="preserve"> (openweathermap.org). This tap displays information such as the current temperature, the daily high and low temperature, the humidity, the air pressure, the wind and direction, and snowfall and rainfall totals. We are accessing this information by using the coordinates for latitude and longitude from the </w:t>
-      </w:r>
-      <w:proofErr w:type="spellStart"/>
-      <w:r>
-        <w:rPr>
-          <w:rFonts w:ascii="Consolas" w:hAnsi="Consolas"/>
-        </w:rPr>
-        <w:t>CLLocation</w:t>
-      </w:r>
-      <w:proofErr w:type="spellEnd"/>
-      <w:r>
-        <w:t xml:space="preserve"> framework. </w:t>
-      </w:r>
-    </w:p>
-    <w:p>
-      <w:pPr>
-        <w:pStyle w:val="Heading1"/>
-      </w:pPr>
-    </w:p>
-    <w:p>
-      <w:pPr>
-        <w:pStyle w:val="Heading1"/>
-      </w:pPr>
-      <w:bookmarkStart w:id="2" w:name="_Toc479708222"/>
-      <w:r>
-        <w:t>User Guide</w:t>
-      </w:r>
+      <w:r>
+        <w:t>After launching the app, you will be brought to the first view tab. This tab will display all your movement information since launching the app. The values are displayed in meters per second format by default, but you can click the "km/h" button to convert it to kilometers per hour. Once you have clicked this button once, its label will cha</w:t>
+      </w:r>
+      <w:bookmarkStart w:id="2" w:name="_GoBack"/>
       <w:bookmarkEnd w:id="2"/>
-    </w:p>
-    <w:p/>
-    <w:p>
-      <w:r>
-        <w:t>After launching the app, you will be brought to the first view tab. This tab will display all your movement information since launching the app. The values are displayed in meters per second format by default, but you can click the "km/h" button to convert it to kilometers per hour. Once you have clicked this button once, its label will change to "m/s" and can be clicked again to convert back to meters per second. If you wish to reset the values and start over, you can click the "reset" button. You can click the map icon at the bottom middle of the screen to navigate to the second tab, or the weather icon at the bottom right of the screen to navigate to the third tab.</w:t>
+      <w:r>
+        <w:t>nge to "m/s" and can be clicked again to convert back to meters per second. If you wish to reset the values and start over, you can click the "reset" button. You can click the map icon at the bottom middle of the screen to navigate to the second tab, or the weather icon at the bottom right of the screen to navigate to the third tab.</w:t>
       </w:r>
     </w:p>
     <w:p/>
@@ -1007,19 +1028,7 @@
     <w:p/>
     <w:p>
       <w:r>
-        <w:t>The first tab is used to display useful information about trave</w:t>
-      </w:r>
-      <w:r>
-        <w:t xml:space="preserve">l speed and information to the </w:t>
-      </w:r>
-      <w:r>
-        <w:t>user</w:t>
-      </w:r>
-      <w:r>
-        <w:t>. The</w:t>
-      </w:r>
-      <w:r>
-        <w:t xml:space="preserve"> view itself is a simple </w:t>
+        <w:t xml:space="preserve">The first tab is used to display useful information about travel speed and information to the user. The view itself is a simple </w:t>
       </w:r>
       <w:proofErr w:type="spellStart"/>
       <w:r>
@@ -1037,20 +1046,11 @@
         <w:rPr>
           <w:rFonts w:ascii="Consolas" w:hAnsi="Consolas"/>
         </w:rPr>
-        <w:t>UIViewControll</w:t>
-      </w:r>
-      <w:r>
-        <w:rPr>
-          <w:rFonts w:ascii="Consolas" w:hAnsi="Consolas"/>
-        </w:rPr>
-        <w:t>er</w:t>
-      </w:r>
-      <w:proofErr w:type="spellEnd"/>
-      <w:r>
-        <w:t xml:space="preserve">. Each shade of green in the </w:t>
-      </w:r>
-      <w:r>
-        <w:t xml:space="preserve">view is displayed using a </w:t>
+        <w:t>UIViewController</w:t>
+      </w:r>
+      <w:proofErr w:type="spellEnd"/>
+      <w:r>
+        <w:t xml:space="preserve">. Each shade of green in the view is displayed using a </w:t>
       </w:r>
       <w:proofErr w:type="spellStart"/>
       <w:r>
@@ -1061,13 +1061,7 @@
       </w:r>
       <w:proofErr w:type="spellEnd"/>
       <w:r>
-        <w:t>, with colors generated using an</w:t>
-      </w:r>
-      <w:r>
-        <w:t xml:space="preserve"> online color scheme generator </w:t>
-      </w:r>
-      <w:r>
-        <w:t>(</w:t>
+        <w:t>, with colors generated using an online color scheme generator (</w:t>
       </w:r>
       <w:r>
         <w:t>http://paletton.com/#uid=1350u0kllllaFw0g0qFqFg0w0aF</w:t>
@@ -1095,13 +1089,7 @@
       </w:r>
       <w:proofErr w:type="spellEnd"/>
       <w:r>
-        <w:t xml:space="preserve"> that are used to display static text and dynamically changin</w:t>
-      </w:r>
-      <w:r>
-        <w:t xml:space="preserve">g fields. Finally, at the very </w:t>
-      </w:r>
-      <w:r>
-        <w:t xml:space="preserve">bottom are two </w:t>
+        <w:t xml:space="preserve"> that are used to display static text and dynamically changing fields. Finally, at the very bottom are two </w:t>
       </w:r>
       <w:proofErr w:type="spellStart"/>
       <w:r>
@@ -1112,13 +1100,7 @@
       </w:r>
       <w:proofErr w:type="spellEnd"/>
       <w:r>
-        <w:t>, one that is used to reset the values of all dyna</w:t>
-      </w:r>
-      <w:r>
-        <w:t xml:space="preserve">mic fields, and the other used </w:t>
-      </w:r>
-      <w:r>
-        <w:t>to convert the speed (max/current/average) from meters per second to kilometers per hour.</w:t>
+        <w:t>, one that is used to reset the values of all dynamic fields, and the other used to convert the speed (max/current/average) from meters per second to kilometers per hour.</w:t>
       </w:r>
     </w:p>
     <w:p/>
@@ -1146,10 +1128,7 @@
       </w:r>
       <w:proofErr w:type="spellEnd"/>
       <w:r>
-        <w:t xml:space="preserve"> a</w:t>
-      </w:r>
-      <w:r>
-        <w:t xml:space="preserve">nd </w:t>
+        <w:t xml:space="preserve"> and </w:t>
       </w:r>
       <w:proofErr w:type="spellStart"/>
       <w:r>
@@ -1166,10 +1145,7 @@
         <w:t xml:space="preserve"> </w:t>
       </w:r>
       <w:r>
-        <w:t xml:space="preserve">frameworks. It </w:t>
-      </w:r>
-      <w:r>
-        <w:t xml:space="preserve">uses </w:t>
+        <w:t xml:space="preserve">frameworks. It uses </w:t>
       </w:r>
       <w:r>
         <w:rPr>
@@ -1199,56 +1175,757 @@
         <w:rPr>
           <w:rFonts w:ascii="Consolas" w:hAnsi="Consolas"/>
         </w:rPr>
+        <w:t>CLLocationManager</w:t>
+      </w:r>
+      <w:proofErr w:type="spellEnd"/>
+      <w:r>
+        <w:t xml:space="preserve">. It also declares some instance variables: </w:t>
+      </w:r>
+    </w:p>
+    <w:p>
+      <w:pPr>
+        <w:rPr>
+          <w:rFonts w:ascii="Consolas" w:hAnsi="Consolas"/>
+          <w:color w:val="24292E"/>
+          <w:sz w:val="18"/>
+          <w:szCs w:val="18"/>
+          <w:shd w:val="clear" w:color="auto" w:fill="FFFFFF"/>
+        </w:rPr>
+      </w:pPr>
+    </w:p>
+    <w:p>
+      <w:pPr>
+        <w:rPr>
+          <w:rFonts w:ascii="Consolas" w:hAnsi="Consolas"/>
+          <w:color w:val="24292E"/>
+          <w:sz w:val="18"/>
+          <w:szCs w:val="18"/>
+          <w:shd w:val="clear" w:color="auto" w:fill="FFFFFF"/>
+        </w:rPr>
+      </w:pPr>
+      <w:proofErr w:type="spellStart"/>
+      <w:r>
+        <w:rPr>
+          <w:rFonts w:ascii="Consolas" w:hAnsi="Consolas"/>
+          <w:color w:val="24292E"/>
+          <w:sz w:val="18"/>
+          <w:szCs w:val="18"/>
+          <w:shd w:val="clear" w:color="auto" w:fill="FFFFFF"/>
+        </w:rPr>
+        <w:t>NSNumber</w:t>
+      </w:r>
+      <w:proofErr w:type="spellEnd"/>
+      <w:r>
+        <w:rPr>
+          <w:rFonts w:ascii="Consolas" w:hAnsi="Consolas"/>
+          <w:color w:val="24292E"/>
+          <w:sz w:val="18"/>
+          <w:szCs w:val="18"/>
+          <w:shd w:val="clear" w:color="auto" w:fill="FFFFFF"/>
+        </w:rPr>
+        <w:t xml:space="preserve"> *</w:t>
+      </w:r>
+      <w:proofErr w:type="spellStart"/>
+      <w:r>
+        <w:rPr>
+          <w:rFonts w:ascii="Consolas" w:hAnsi="Consolas"/>
+          <w:color w:val="24292E"/>
+          <w:sz w:val="18"/>
+          <w:szCs w:val="18"/>
+          <w:shd w:val="clear" w:color="auto" w:fill="FFFFFF"/>
+        </w:rPr>
+        <w:t>maxRecordedSpeed</w:t>
+      </w:r>
+      <w:proofErr w:type="spellEnd"/>
+    </w:p>
+    <w:p>
+      <w:pPr>
+        <w:rPr>
+          <w:rFonts w:ascii="Consolas" w:hAnsi="Consolas"/>
+          <w:color w:val="24292E"/>
+          <w:sz w:val="18"/>
+          <w:szCs w:val="18"/>
+          <w:shd w:val="clear" w:color="auto" w:fill="FFFFFF"/>
+        </w:rPr>
+      </w:pPr>
+      <w:proofErr w:type="spellStart"/>
+      <w:r>
+        <w:rPr>
+          <w:rFonts w:ascii="Consolas" w:hAnsi="Consolas"/>
+          <w:color w:val="24292E"/>
+          <w:sz w:val="18"/>
+          <w:szCs w:val="18"/>
+          <w:shd w:val="clear" w:color="auto" w:fill="FFFFFF"/>
+        </w:rPr>
+        <w:t>int</w:t>
+      </w:r>
+      <w:proofErr w:type="spellEnd"/>
+      <w:r>
+        <w:rPr>
+          <w:rFonts w:ascii="Consolas" w:hAnsi="Consolas"/>
+          <w:color w:val="24292E"/>
+          <w:sz w:val="18"/>
+          <w:szCs w:val="18"/>
+          <w:shd w:val="clear" w:color="auto" w:fill="FFFFFF"/>
+        </w:rPr>
+        <w:t xml:space="preserve"> </w:t>
+      </w:r>
+      <w:proofErr w:type="spellStart"/>
+      <w:r>
+        <w:rPr>
+          <w:rFonts w:ascii="Consolas" w:hAnsi="Consolas"/>
+          <w:color w:val="24292E"/>
+          <w:sz w:val="18"/>
+          <w:szCs w:val="18"/>
+          <w:shd w:val="clear" w:color="auto" w:fill="FFFFFF"/>
+        </w:rPr>
+        <w:t>timeTick</w:t>
+      </w:r>
+      <w:proofErr w:type="spellEnd"/>
+      <w:r>
+        <w:rPr>
+          <w:rFonts w:ascii="Consolas" w:hAnsi="Consolas"/>
+          <w:color w:val="24292E"/>
+          <w:sz w:val="18"/>
+          <w:szCs w:val="18"/>
+          <w:shd w:val="clear" w:color="auto" w:fill="FFFFFF"/>
+        </w:rPr>
+        <w:t>;</w:t>
+      </w:r>
+    </w:p>
+    <w:p>
+      <w:pPr>
+        <w:rPr>
+          <w:rFonts w:ascii="Consolas" w:hAnsi="Consolas"/>
+          <w:color w:val="24292E"/>
+          <w:sz w:val="18"/>
+          <w:szCs w:val="18"/>
+          <w:shd w:val="clear" w:color="auto" w:fill="FFFFFF"/>
+        </w:rPr>
+      </w:pPr>
+      <w:proofErr w:type="spellStart"/>
+      <w:r>
+        <w:rPr>
+          <w:rFonts w:ascii="Consolas" w:hAnsi="Consolas"/>
+          <w:color w:val="24292E"/>
+          <w:sz w:val="18"/>
+          <w:szCs w:val="18"/>
+          <w:shd w:val="clear" w:color="auto" w:fill="FFFFFF"/>
+        </w:rPr>
+        <w:t>int</w:t>
+      </w:r>
+      <w:proofErr w:type="spellEnd"/>
+      <w:r>
+        <w:rPr>
+          <w:rFonts w:ascii="Consolas" w:hAnsi="Consolas"/>
+          <w:color w:val="24292E"/>
+          <w:sz w:val="18"/>
+          <w:szCs w:val="18"/>
+          <w:shd w:val="clear" w:color="auto" w:fill="FFFFFF"/>
+        </w:rPr>
+        <w:t xml:space="preserve"> minutes;</w:t>
+      </w:r>
+    </w:p>
+    <w:p>
+      <w:pPr>
+        <w:rPr>
+          <w:rFonts w:ascii="Consolas" w:hAnsi="Consolas"/>
+          <w:color w:val="24292E"/>
+          <w:sz w:val="18"/>
+          <w:szCs w:val="18"/>
+          <w:shd w:val="clear" w:color="auto" w:fill="FFFFFF"/>
+        </w:rPr>
+      </w:pPr>
+      <w:proofErr w:type="spellStart"/>
+      <w:r>
+        <w:rPr>
+          <w:rFonts w:ascii="Consolas" w:hAnsi="Consolas"/>
+          <w:color w:val="24292E"/>
+          <w:sz w:val="18"/>
+          <w:szCs w:val="18"/>
+          <w:shd w:val="clear" w:color="auto" w:fill="FFFFFF"/>
+        </w:rPr>
+        <w:t>NSTimer</w:t>
+      </w:r>
+      <w:proofErr w:type="spellEnd"/>
+      <w:r>
+        <w:rPr>
+          <w:rFonts w:ascii="Consolas" w:hAnsi="Consolas"/>
+          <w:color w:val="24292E"/>
+          <w:sz w:val="18"/>
+          <w:szCs w:val="18"/>
+          <w:shd w:val="clear" w:color="auto" w:fill="FFFFFF"/>
+        </w:rPr>
+        <w:t xml:space="preserve"> *timer;</w:t>
+      </w:r>
+    </w:p>
+    <w:p>
+      <w:pPr>
+        <w:rPr>
+          <w:rFonts w:ascii="Consolas" w:hAnsi="Consolas"/>
+          <w:color w:val="24292E"/>
+          <w:sz w:val="18"/>
+          <w:szCs w:val="18"/>
+          <w:shd w:val="clear" w:color="auto" w:fill="FFFFFF"/>
+        </w:rPr>
+      </w:pPr>
+    </w:p>
+    <w:p>
+      <w:pPr>
+        <w:rPr>
+          <w:shd w:val="clear" w:color="auto" w:fill="FFFFFF"/>
+        </w:rPr>
+      </w:pPr>
+      <w:r>
+        <w:rPr>
+          <w:shd w:val="clear" w:color="auto" w:fill="FFFFFF"/>
+        </w:rPr>
+        <w:t xml:space="preserve">These variables are used to keep track of the max speed the user has traveled since last reset or starting the app, as well as variables to keep track of how long the app has been gathering information. Finally, it creates the </w:t>
+      </w:r>
+      <w:proofErr w:type="spellStart"/>
+      <w:r>
+        <w:rPr>
+          <w:rFonts w:ascii="Consolas" w:hAnsi="Consolas"/>
+          <w:shd w:val="clear" w:color="auto" w:fill="FFFFFF"/>
+        </w:rPr>
+        <w:t>CMPedometer</w:t>
+      </w:r>
+      <w:proofErr w:type="spellEnd"/>
+      <w:r>
+        <w:rPr>
+          <w:shd w:val="clear" w:color="auto" w:fill="FFFFFF"/>
+        </w:rPr>
+        <w:t xml:space="preserve"> and a</w:t>
+      </w:r>
+      <w:r>
+        <w:rPr>
+          <w:rFonts w:ascii="Consolas" w:hAnsi="Consolas"/>
+          <w:shd w:val="clear" w:color="auto" w:fill="FFFFFF"/>
+        </w:rPr>
+        <w:t xml:space="preserve"> </w:t>
+      </w:r>
+      <w:proofErr w:type="spellStart"/>
+      <w:r>
+        <w:rPr>
+          <w:rFonts w:ascii="Consolas" w:hAnsi="Consolas"/>
+          <w:shd w:val="clear" w:color="auto" w:fill="FFFFFF"/>
+        </w:rPr>
+        <w:t>CLLocationManager</w:t>
+      </w:r>
+      <w:proofErr w:type="spellEnd"/>
+      <w:r>
+        <w:rPr>
+          <w:shd w:val="clear" w:color="auto" w:fill="FFFFFF"/>
+        </w:rPr>
+        <w:t xml:space="preserve"> that will be used in the view, and links all the storyboard elements</w:t>
+      </w:r>
+      <w:r>
+        <w:rPr>
+          <w:shd w:val="clear" w:color="auto" w:fill="FFFFFF"/>
+        </w:rPr>
+        <w:t>.</w:t>
+      </w:r>
+    </w:p>
+    <w:p>
+      <w:pPr>
+        <w:rPr>
+          <w:shd w:val="clear" w:color="auto" w:fill="FFFFFF"/>
+        </w:rPr>
+      </w:pPr>
+      <w:r>
+        <w:rPr>
+          <w:shd w:val="clear" w:color="auto" w:fill="FFFFFF"/>
+        </w:rPr>
+        <w:t xml:space="preserve">The </w:t>
+      </w:r>
+      <w:proofErr w:type="spellStart"/>
+      <w:r>
+        <w:rPr>
+          <w:rFonts w:ascii="Consolas" w:hAnsi="Consolas"/>
+          <w:shd w:val="clear" w:color="auto" w:fill="FFFFFF"/>
+        </w:rPr>
+        <w:t>ViewController.m</w:t>
+      </w:r>
+      <w:proofErr w:type="spellEnd"/>
+      <w:r>
+        <w:rPr>
+          <w:shd w:val="clear" w:color="auto" w:fill="FFFFFF"/>
+        </w:rPr>
+        <w:t xml:space="preserve"> file contains all the code related to the functionality of the first tab. The first function, as usual, is </w:t>
+      </w:r>
+      <w:r>
+        <w:rPr>
+          <w:rFonts w:ascii="Consolas" w:hAnsi="Consolas"/>
+          <w:shd w:val="clear" w:color="auto" w:fill="FFFFFF"/>
+        </w:rPr>
+        <w:t>(void)</w:t>
+      </w:r>
+      <w:proofErr w:type="spellStart"/>
+      <w:r>
+        <w:rPr>
+          <w:rFonts w:ascii="Consolas" w:hAnsi="Consolas"/>
+          <w:shd w:val="clear" w:color="auto" w:fill="FFFFFF"/>
+        </w:rPr>
+        <w:t>viewDidLoad</w:t>
+      </w:r>
+      <w:proofErr w:type="spellEnd"/>
+      <w:r>
+        <w:rPr>
+          <w:shd w:val="clear" w:color="auto" w:fill="FFFFFF"/>
+        </w:rPr>
+        <w:t>. Within this function the base operations of the view begin and variables are set up. First, the timer variables are set to zero</w:t>
+      </w:r>
+      <w:r>
+        <w:rPr>
+          <w:shd w:val="clear" w:color="auto" w:fill="FFFFFF"/>
+        </w:rPr>
+        <w:t>:</w:t>
+      </w:r>
+    </w:p>
+    <w:p>
+      <w:pPr>
+        <w:rPr>
+          <w:rFonts w:ascii="Consolas" w:hAnsi="Consolas"/>
+          <w:color w:val="24292E"/>
+          <w:sz w:val="18"/>
+          <w:szCs w:val="18"/>
+          <w:shd w:val="clear" w:color="auto" w:fill="FFFFFF"/>
+        </w:rPr>
+      </w:pPr>
+    </w:p>
+    <w:p>
+      <w:pPr>
+        <w:rPr>
+          <w:rFonts w:ascii="Consolas" w:hAnsi="Consolas"/>
+          <w:color w:val="24292E"/>
+          <w:sz w:val="18"/>
+          <w:szCs w:val="18"/>
+          <w:shd w:val="clear" w:color="auto" w:fill="FFFFFF"/>
+        </w:rPr>
+      </w:pPr>
+      <w:proofErr w:type="spellStart"/>
+      <w:r>
+        <w:rPr>
+          <w:rFonts w:ascii="Consolas" w:hAnsi="Consolas"/>
+          <w:color w:val="24292E"/>
+          <w:sz w:val="18"/>
+          <w:szCs w:val="18"/>
+          <w:shd w:val="clear" w:color="auto" w:fill="FFFFFF"/>
+        </w:rPr>
+        <w:t>timeTick</w:t>
+      </w:r>
+      <w:proofErr w:type="spellEnd"/>
+      <w:r>
+        <w:rPr>
+          <w:rFonts w:ascii="Consolas" w:hAnsi="Consolas"/>
+          <w:color w:val="24292E"/>
+          <w:sz w:val="18"/>
+          <w:szCs w:val="18"/>
+          <w:shd w:val="clear" w:color="auto" w:fill="FFFFFF"/>
+        </w:rPr>
+        <w:t xml:space="preserve"> = 0;</w:t>
+      </w:r>
+    </w:p>
+    <w:p>
+      <w:pPr>
+        <w:rPr>
+          <w:rFonts w:ascii="Consolas" w:hAnsi="Consolas"/>
+          <w:color w:val="24292E"/>
+          <w:sz w:val="18"/>
+          <w:szCs w:val="18"/>
+          <w:shd w:val="clear" w:color="auto" w:fill="FFFFFF"/>
+        </w:rPr>
+      </w:pPr>
+      <w:r>
+        <w:rPr>
+          <w:rFonts w:ascii="Consolas" w:hAnsi="Consolas"/>
+          <w:color w:val="24292E"/>
+          <w:sz w:val="18"/>
+          <w:szCs w:val="18"/>
+          <w:shd w:val="clear" w:color="auto" w:fill="FFFFFF"/>
+        </w:rPr>
+        <w:t>minutes = 0;</w:t>
+      </w:r>
+    </w:p>
+    <w:p>
+      <w:pPr>
+        <w:rPr>
+          <w:rFonts w:ascii="Consolas" w:hAnsi="Consolas"/>
+          <w:color w:val="24292E"/>
+          <w:sz w:val="18"/>
+          <w:szCs w:val="18"/>
+          <w:shd w:val="clear" w:color="auto" w:fill="FFFFFF"/>
+        </w:rPr>
+      </w:pPr>
+      <w:proofErr w:type="spellStart"/>
+      <w:proofErr w:type="gramStart"/>
+      <w:r>
+        <w:rPr>
+          <w:rFonts w:ascii="Consolas" w:hAnsi="Consolas"/>
+          <w:color w:val="24292E"/>
+          <w:sz w:val="18"/>
+          <w:szCs w:val="18"/>
+          <w:shd w:val="clear" w:color="auto" w:fill="FFFFFF"/>
+        </w:rPr>
+        <w:t>self.maxRecordedSpeed</w:t>
+      </w:r>
+      <w:proofErr w:type="spellEnd"/>
+      <w:proofErr w:type="gramEnd"/>
+      <w:r>
+        <w:rPr>
+          <w:rFonts w:ascii="Consolas" w:hAnsi="Consolas"/>
+          <w:color w:val="24292E"/>
+          <w:sz w:val="18"/>
+          <w:szCs w:val="18"/>
+          <w:shd w:val="clear" w:color="auto" w:fill="FFFFFF"/>
+        </w:rPr>
+        <w:t xml:space="preserve"> = 0;</w:t>
+      </w:r>
+    </w:p>
+    <w:p>
+      <w:pPr>
+        <w:rPr>
+          <w:rFonts w:ascii="Consolas" w:hAnsi="Consolas"/>
+          <w:color w:val="24292E"/>
+          <w:sz w:val="18"/>
+          <w:szCs w:val="18"/>
+          <w:shd w:val="clear" w:color="auto" w:fill="FFFFFF"/>
+        </w:rPr>
+      </w:pPr>
+      <w:proofErr w:type="spellStart"/>
+      <w:r>
+        <w:rPr>
+          <w:rFonts w:ascii="Consolas" w:hAnsi="Consolas"/>
+          <w:color w:val="24292E"/>
+          <w:sz w:val="18"/>
+          <w:szCs w:val="18"/>
+          <w:shd w:val="clear" w:color="auto" w:fill="FFFFFF"/>
+        </w:rPr>
+        <w:t>kmh</w:t>
+      </w:r>
+      <w:proofErr w:type="spellEnd"/>
+      <w:r>
+        <w:rPr>
+          <w:rFonts w:ascii="Consolas" w:hAnsi="Consolas"/>
+          <w:color w:val="24292E"/>
+          <w:sz w:val="18"/>
+          <w:szCs w:val="18"/>
+          <w:shd w:val="clear" w:color="auto" w:fill="FFFFFF"/>
+        </w:rPr>
+        <w:t xml:space="preserve"> = false;</w:t>
+      </w:r>
+    </w:p>
+    <w:p>
+      <w:pPr>
+        <w:rPr>
+          <w:rFonts w:ascii="Consolas" w:hAnsi="Consolas"/>
+          <w:color w:val="24292E"/>
+          <w:sz w:val="18"/>
+          <w:szCs w:val="18"/>
+          <w:shd w:val="clear" w:color="auto" w:fill="FFFFFF"/>
+        </w:rPr>
+      </w:pPr>
+    </w:p>
+    <w:p>
+      <w:pPr>
+        <w:rPr>
+          <w:shd w:val="clear" w:color="auto" w:fill="FFFFFF"/>
+        </w:rPr>
+      </w:pPr>
+      <w:r>
+        <w:rPr>
+          <w:shd w:val="clear" w:color="auto" w:fill="FFFFFF"/>
+        </w:rPr>
+        <w:t xml:space="preserve">Next, the </w:t>
+      </w:r>
+      <w:proofErr w:type="spellStart"/>
+      <w:r>
+        <w:rPr>
+          <w:rFonts w:ascii="Consolas" w:hAnsi="Consolas"/>
+          <w:shd w:val="clear" w:color="auto" w:fill="FFFFFF"/>
+        </w:rPr>
+        <w:t>CMPedometer</w:t>
+      </w:r>
+      <w:proofErr w:type="spellEnd"/>
+      <w:r>
+        <w:rPr>
+          <w:rFonts w:ascii="Consolas" w:hAnsi="Consolas"/>
+          <w:shd w:val="clear" w:color="auto" w:fill="FFFFFF"/>
+        </w:rPr>
+        <w:t xml:space="preserve"> </w:t>
+      </w:r>
+      <w:r>
+        <w:rPr>
+          <w:shd w:val="clear" w:color="auto" w:fill="FFFFFF"/>
+        </w:rPr>
+        <w:t xml:space="preserve">and </w:t>
+      </w:r>
+      <w:proofErr w:type="spellStart"/>
+      <w:r>
+        <w:rPr>
+          <w:rFonts w:ascii="Consolas" w:hAnsi="Consolas"/>
+          <w:shd w:val="clear" w:color="auto" w:fill="FFFFFF"/>
+        </w:rPr>
         <w:t>CLLocation</w:t>
       </w:r>
-      <w:r>
-        <w:rPr>
-          <w:rFonts w:ascii="Consolas" w:hAnsi="Consolas"/>
-        </w:rPr>
-        <w:t>Manager</w:t>
-      </w:r>
-      <w:proofErr w:type="spellEnd"/>
-      <w:r>
-        <w:t xml:space="preserve">. It also declares some </w:t>
-      </w:r>
-      <w:r>
-        <w:t>instance variables</w:t>
-      </w:r>
-      <w:r>
-        <w:t xml:space="preserve">: </w:t>
-      </w:r>
-    </w:p>
-    <w:p>
-      <w:pPr>
-        <w:rPr>
-          <w:rFonts w:ascii="Consolas" w:hAnsi="Consolas"/>
-          <w:color w:val="24292E"/>
-          <w:sz w:val="18"/>
-          <w:szCs w:val="18"/>
-          <w:shd w:val="clear" w:color="auto" w:fill="FFFFFF"/>
-        </w:rPr>
-      </w:pPr>
-    </w:p>
-    <w:p>
-      <w:pPr>
-        <w:rPr>
-          <w:rFonts w:ascii="Consolas" w:hAnsi="Consolas"/>
-          <w:color w:val="24292E"/>
-          <w:sz w:val="18"/>
-          <w:szCs w:val="18"/>
-          <w:shd w:val="clear" w:color="auto" w:fill="FFFFFF"/>
-        </w:rPr>
-      </w:pPr>
-      <w:proofErr w:type="spellStart"/>
-      <w:r>
-        <w:rPr>
-          <w:rFonts w:ascii="Consolas" w:hAnsi="Consolas"/>
-          <w:color w:val="24292E"/>
-          <w:sz w:val="18"/>
-          <w:szCs w:val="18"/>
-          <w:shd w:val="clear" w:color="auto" w:fill="FFFFFF"/>
-        </w:rPr>
-        <w:t>NSNumber</w:t>
+      <w:proofErr w:type="spellEnd"/>
+      <w:r>
+        <w:rPr>
+          <w:shd w:val="clear" w:color="auto" w:fill="FFFFFF"/>
+        </w:rPr>
+        <w:t xml:space="preserve"> manager are allocated and </w:t>
+      </w:r>
+      <w:r>
+        <w:rPr>
+          <w:shd w:val="clear" w:color="auto" w:fill="FFFFFF"/>
+        </w:rPr>
+        <w:t>initialize</w:t>
+      </w:r>
+      <w:r>
+        <w:rPr>
+          <w:shd w:val="clear" w:color="auto" w:fill="FFFFFF"/>
+        </w:rPr>
+        <w:t xml:space="preserve"> and told to begin tracking user movement</w:t>
+      </w:r>
+      <w:r>
+        <w:rPr>
+          <w:shd w:val="clear" w:color="auto" w:fill="FFFFFF"/>
+        </w:rPr>
+        <w:t>:</w:t>
+      </w:r>
+    </w:p>
+    <w:p>
+      <w:pPr>
+        <w:rPr>
+          <w:rFonts w:ascii="Consolas" w:hAnsi="Consolas"/>
+          <w:color w:val="24292E"/>
+          <w:sz w:val="18"/>
+          <w:szCs w:val="18"/>
+          <w:shd w:val="clear" w:color="auto" w:fill="FFFFFF"/>
+        </w:rPr>
+      </w:pPr>
+    </w:p>
+    <w:p>
+      <w:pPr>
+        <w:rPr>
+          <w:rFonts w:ascii="Consolas" w:hAnsi="Consolas"/>
+          <w:color w:val="24292E"/>
+          <w:sz w:val="18"/>
+          <w:szCs w:val="18"/>
+          <w:shd w:val="clear" w:color="auto" w:fill="FFFFFF"/>
+        </w:rPr>
+      </w:pPr>
+      <w:proofErr w:type="spellStart"/>
+      <w:proofErr w:type="gramStart"/>
+      <w:r>
+        <w:rPr>
+          <w:rFonts w:ascii="Consolas" w:hAnsi="Consolas"/>
+          <w:color w:val="24292E"/>
+          <w:sz w:val="18"/>
+          <w:szCs w:val="18"/>
+          <w:shd w:val="clear" w:color="auto" w:fill="FFFFFF"/>
+        </w:rPr>
+        <w:t>self.pedometer</w:t>
+      </w:r>
+      <w:proofErr w:type="spellEnd"/>
+      <w:proofErr w:type="gramEnd"/>
+      <w:r>
+        <w:rPr>
+          <w:rFonts w:ascii="Consolas" w:hAnsi="Consolas"/>
+          <w:color w:val="24292E"/>
+          <w:sz w:val="18"/>
+          <w:szCs w:val="18"/>
+          <w:shd w:val="clear" w:color="auto" w:fill="FFFFFF"/>
+        </w:rPr>
+        <w:t xml:space="preserve"> = [[</w:t>
+      </w:r>
+      <w:proofErr w:type="spellStart"/>
+      <w:r>
+        <w:rPr>
+          <w:rFonts w:ascii="Consolas" w:hAnsi="Consolas"/>
+          <w:color w:val="24292E"/>
+          <w:sz w:val="18"/>
+          <w:szCs w:val="18"/>
+          <w:shd w:val="clear" w:color="auto" w:fill="FFFFFF"/>
+        </w:rPr>
+        <w:t>CMPedometer</w:t>
+      </w:r>
+      <w:proofErr w:type="spellEnd"/>
+      <w:r>
+        <w:rPr>
+          <w:rFonts w:ascii="Consolas" w:hAnsi="Consolas"/>
+          <w:color w:val="24292E"/>
+          <w:sz w:val="18"/>
+          <w:szCs w:val="18"/>
+          <w:shd w:val="clear" w:color="auto" w:fill="FFFFFF"/>
+        </w:rPr>
+        <w:t xml:space="preserve"> </w:t>
+      </w:r>
+      <w:proofErr w:type="spellStart"/>
+      <w:r>
+        <w:rPr>
+          <w:rFonts w:ascii="Consolas" w:hAnsi="Consolas"/>
+          <w:color w:val="24292E"/>
+          <w:sz w:val="18"/>
+          <w:szCs w:val="18"/>
+          <w:shd w:val="clear" w:color="auto" w:fill="FFFFFF"/>
+        </w:rPr>
+        <w:t>alloc</w:t>
+      </w:r>
+      <w:proofErr w:type="spellEnd"/>
+      <w:r>
+        <w:rPr>
+          <w:rFonts w:ascii="Consolas" w:hAnsi="Consolas"/>
+          <w:color w:val="24292E"/>
+          <w:sz w:val="18"/>
+          <w:szCs w:val="18"/>
+          <w:shd w:val="clear" w:color="auto" w:fill="FFFFFF"/>
+        </w:rPr>
+        <w:t xml:space="preserve">] </w:t>
+      </w:r>
+      <w:proofErr w:type="spellStart"/>
+      <w:r>
+        <w:rPr>
+          <w:rFonts w:ascii="Consolas" w:hAnsi="Consolas"/>
+          <w:color w:val="24292E"/>
+          <w:sz w:val="18"/>
+          <w:szCs w:val="18"/>
+          <w:shd w:val="clear" w:color="auto" w:fill="FFFFFF"/>
+        </w:rPr>
+        <w:t>init</w:t>
+      </w:r>
+      <w:proofErr w:type="spellEnd"/>
+      <w:r>
+        <w:rPr>
+          <w:rFonts w:ascii="Consolas" w:hAnsi="Consolas"/>
+          <w:color w:val="24292E"/>
+          <w:sz w:val="18"/>
+          <w:szCs w:val="18"/>
+          <w:shd w:val="clear" w:color="auto" w:fill="FFFFFF"/>
+        </w:rPr>
+        <w:t>];</w:t>
+      </w:r>
+    </w:p>
+    <w:p>
+      <w:pPr>
+        <w:rPr>
+          <w:rFonts w:ascii="Consolas" w:hAnsi="Consolas"/>
+          <w:color w:val="24292E"/>
+          <w:sz w:val="18"/>
+          <w:szCs w:val="18"/>
+          <w:shd w:val="clear" w:color="auto" w:fill="FFFFFF"/>
+        </w:rPr>
+      </w:pPr>
+      <w:r>
+        <w:rPr>
+          <w:rFonts w:ascii="Consolas" w:hAnsi="Consolas"/>
+          <w:color w:val="24292E"/>
+          <w:sz w:val="18"/>
+          <w:szCs w:val="18"/>
+          <w:shd w:val="clear" w:color="auto" w:fill="FFFFFF"/>
+        </w:rPr>
+        <w:t>[</w:t>
+      </w:r>
+      <w:proofErr w:type="spellStart"/>
+      <w:proofErr w:type="gramStart"/>
+      <w:r>
+        <w:rPr>
+          <w:rFonts w:ascii="Consolas" w:hAnsi="Consolas"/>
+          <w:color w:val="24292E"/>
+          <w:sz w:val="18"/>
+          <w:szCs w:val="18"/>
+          <w:shd w:val="clear" w:color="auto" w:fill="FFFFFF"/>
+        </w:rPr>
+        <w:t>self.pedometer</w:t>
+      </w:r>
+      <w:proofErr w:type="spellEnd"/>
+      <w:proofErr w:type="gramEnd"/>
+      <w:r>
+        <w:rPr>
+          <w:rFonts w:ascii="Consolas" w:hAnsi="Consolas"/>
+          <w:color w:val="24292E"/>
+          <w:sz w:val="18"/>
+          <w:szCs w:val="18"/>
+          <w:shd w:val="clear" w:color="auto" w:fill="FFFFFF"/>
+        </w:rPr>
+        <w:t xml:space="preserve"> </w:t>
+      </w:r>
+      <w:proofErr w:type="spellStart"/>
+      <w:r>
+        <w:rPr>
+          <w:rFonts w:ascii="Consolas" w:hAnsi="Consolas"/>
+          <w:color w:val="24292E"/>
+          <w:sz w:val="18"/>
+          <w:szCs w:val="18"/>
+          <w:shd w:val="clear" w:color="auto" w:fill="FFFFFF"/>
+        </w:rPr>
+        <w:t>startPedometerUpdatesFromDate</w:t>
+      </w:r>
+      <w:proofErr w:type="spellEnd"/>
+      <w:r>
+        <w:rPr>
+          <w:rFonts w:ascii="Consolas" w:hAnsi="Consolas"/>
+          <w:color w:val="24292E"/>
+          <w:sz w:val="18"/>
+          <w:szCs w:val="18"/>
+          <w:shd w:val="clear" w:color="auto" w:fill="FFFFFF"/>
+        </w:rPr>
+        <w:t>:[</w:t>
+      </w:r>
+      <w:proofErr w:type="spellStart"/>
+      <w:r>
+        <w:rPr>
+          <w:rFonts w:ascii="Consolas" w:hAnsi="Consolas"/>
+          <w:color w:val="24292E"/>
+          <w:sz w:val="18"/>
+          <w:szCs w:val="18"/>
+          <w:shd w:val="clear" w:color="auto" w:fill="FFFFFF"/>
+        </w:rPr>
+        <w:t>NSDate</w:t>
+      </w:r>
+      <w:proofErr w:type="spellEnd"/>
+      <w:r>
+        <w:rPr>
+          <w:rFonts w:ascii="Consolas" w:hAnsi="Consolas"/>
+          <w:color w:val="24292E"/>
+          <w:sz w:val="18"/>
+          <w:szCs w:val="18"/>
+          <w:shd w:val="clear" w:color="auto" w:fill="FFFFFF"/>
+        </w:rPr>
+        <w:t xml:space="preserve"> date] </w:t>
+      </w:r>
+      <w:proofErr w:type="spellStart"/>
+      <w:r>
+        <w:rPr>
+          <w:rFonts w:ascii="Consolas" w:hAnsi="Consolas"/>
+          <w:color w:val="24292E"/>
+          <w:sz w:val="18"/>
+          <w:szCs w:val="18"/>
+          <w:shd w:val="clear" w:color="auto" w:fill="FFFFFF"/>
+        </w:rPr>
+        <w:t>withHandler</w:t>
+      </w:r>
+      <w:proofErr w:type="spellEnd"/>
+      <w:r>
+        <w:rPr>
+          <w:rFonts w:ascii="Consolas" w:hAnsi="Consolas"/>
+          <w:color w:val="24292E"/>
+          <w:sz w:val="18"/>
+          <w:szCs w:val="18"/>
+          <w:shd w:val="clear" w:color="auto" w:fill="FFFFFF"/>
+        </w:rPr>
+        <w:t>:^(</w:t>
+      </w:r>
+      <w:proofErr w:type="spellStart"/>
+      <w:r>
+        <w:rPr>
+          <w:rFonts w:ascii="Consolas" w:hAnsi="Consolas"/>
+          <w:color w:val="24292E"/>
+          <w:sz w:val="18"/>
+          <w:szCs w:val="18"/>
+          <w:shd w:val="clear" w:color="auto" w:fill="FFFFFF"/>
+        </w:rPr>
+        <w:t>CMPedometerData</w:t>
       </w:r>
       <w:proofErr w:type="spellEnd"/>
       <w:r>
@@ -1261,719 +1938,6 @@
         </w:rPr>
         <w:t xml:space="preserve"> *</w:t>
       </w:r>
-      <w:proofErr w:type="spellStart"/>
-      <w:r>
-        <w:rPr>
-          <w:rFonts w:ascii="Consolas" w:hAnsi="Consolas"/>
-          <w:color w:val="24292E"/>
-          <w:sz w:val="18"/>
-          <w:szCs w:val="18"/>
-          <w:shd w:val="clear" w:color="auto" w:fill="FFFFFF"/>
-        </w:rPr>
-        <w:t>maxRecordedSpeed</w:t>
-      </w:r>
-      <w:proofErr w:type="spellEnd"/>
-    </w:p>
-    <w:p>
-      <w:pPr>
-        <w:rPr>
-          <w:rFonts w:ascii="Consolas" w:hAnsi="Consolas"/>
-          <w:color w:val="24292E"/>
-          <w:sz w:val="18"/>
-          <w:szCs w:val="18"/>
-          <w:shd w:val="clear" w:color="auto" w:fill="FFFFFF"/>
-        </w:rPr>
-      </w:pPr>
-      <w:proofErr w:type="spellStart"/>
-      <w:r>
-        <w:rPr>
-          <w:rFonts w:ascii="Consolas" w:hAnsi="Consolas"/>
-          <w:color w:val="24292E"/>
-          <w:sz w:val="18"/>
-          <w:szCs w:val="18"/>
-          <w:shd w:val="clear" w:color="auto" w:fill="FFFFFF"/>
-        </w:rPr>
-        <w:t>int</w:t>
-      </w:r>
-      <w:proofErr w:type="spellEnd"/>
-      <w:r>
-        <w:rPr>
-          <w:rFonts w:ascii="Consolas" w:hAnsi="Consolas"/>
-          <w:color w:val="24292E"/>
-          <w:sz w:val="18"/>
-          <w:szCs w:val="18"/>
-          <w:shd w:val="clear" w:color="auto" w:fill="FFFFFF"/>
-        </w:rPr>
-        <w:t xml:space="preserve"> </w:t>
-      </w:r>
-      <w:proofErr w:type="spellStart"/>
-      <w:r>
-        <w:rPr>
-          <w:rFonts w:ascii="Consolas" w:hAnsi="Consolas"/>
-          <w:color w:val="24292E"/>
-          <w:sz w:val="18"/>
-          <w:szCs w:val="18"/>
-          <w:shd w:val="clear" w:color="auto" w:fill="FFFFFF"/>
-        </w:rPr>
-        <w:t>timeTick</w:t>
-      </w:r>
-      <w:proofErr w:type="spellEnd"/>
-      <w:r>
-        <w:rPr>
-          <w:rFonts w:ascii="Consolas" w:hAnsi="Consolas"/>
-          <w:color w:val="24292E"/>
-          <w:sz w:val="18"/>
-          <w:szCs w:val="18"/>
-          <w:shd w:val="clear" w:color="auto" w:fill="FFFFFF"/>
-        </w:rPr>
-        <w:t>;</w:t>
-      </w:r>
-    </w:p>
-    <w:p>
-      <w:pPr>
-        <w:rPr>
-          <w:rFonts w:ascii="Consolas" w:hAnsi="Consolas"/>
-          <w:color w:val="24292E"/>
-          <w:sz w:val="18"/>
-          <w:szCs w:val="18"/>
-          <w:shd w:val="clear" w:color="auto" w:fill="FFFFFF"/>
-        </w:rPr>
-      </w:pPr>
-      <w:proofErr w:type="spellStart"/>
-      <w:r>
-        <w:rPr>
-          <w:rFonts w:ascii="Consolas" w:hAnsi="Consolas"/>
-          <w:color w:val="24292E"/>
-          <w:sz w:val="18"/>
-          <w:szCs w:val="18"/>
-          <w:shd w:val="clear" w:color="auto" w:fill="FFFFFF"/>
-        </w:rPr>
-        <w:t>int</w:t>
-      </w:r>
-      <w:proofErr w:type="spellEnd"/>
-      <w:r>
-        <w:rPr>
-          <w:rFonts w:ascii="Consolas" w:hAnsi="Consolas"/>
-          <w:color w:val="24292E"/>
-          <w:sz w:val="18"/>
-          <w:szCs w:val="18"/>
-          <w:shd w:val="clear" w:color="auto" w:fill="FFFFFF"/>
-        </w:rPr>
-        <w:t xml:space="preserve"> minutes;</w:t>
-      </w:r>
-    </w:p>
-    <w:p>
-      <w:pPr>
-        <w:rPr>
-          <w:rFonts w:ascii="Consolas" w:hAnsi="Consolas"/>
-          <w:color w:val="24292E"/>
-          <w:sz w:val="18"/>
-          <w:szCs w:val="18"/>
-          <w:shd w:val="clear" w:color="auto" w:fill="FFFFFF"/>
-        </w:rPr>
-      </w:pPr>
-      <w:proofErr w:type="spellStart"/>
-      <w:r>
-        <w:rPr>
-          <w:rFonts w:ascii="Consolas" w:hAnsi="Consolas"/>
-          <w:color w:val="24292E"/>
-          <w:sz w:val="18"/>
-          <w:szCs w:val="18"/>
-          <w:shd w:val="clear" w:color="auto" w:fill="FFFFFF"/>
-        </w:rPr>
-        <w:t>NSTimer</w:t>
-      </w:r>
-      <w:proofErr w:type="spellEnd"/>
-      <w:r>
-        <w:rPr>
-          <w:rFonts w:ascii="Consolas" w:hAnsi="Consolas"/>
-          <w:color w:val="24292E"/>
-          <w:sz w:val="18"/>
-          <w:szCs w:val="18"/>
-          <w:shd w:val="clear" w:color="auto" w:fill="FFFFFF"/>
-        </w:rPr>
-        <w:t xml:space="preserve"> *timer;</w:t>
-      </w:r>
-    </w:p>
-    <w:p>
-      <w:pPr>
-        <w:rPr>
-          <w:rFonts w:ascii="Consolas" w:hAnsi="Consolas"/>
-          <w:color w:val="24292E"/>
-          <w:sz w:val="18"/>
-          <w:szCs w:val="18"/>
-          <w:shd w:val="clear" w:color="auto" w:fill="FFFFFF"/>
-        </w:rPr>
-      </w:pPr>
-    </w:p>
-    <w:p>
-      <w:pPr>
-        <w:rPr>
-          <w:shd w:val="clear" w:color="auto" w:fill="FFFFFF"/>
-        </w:rPr>
-      </w:pPr>
-      <w:r>
-        <w:rPr>
-          <w:shd w:val="clear" w:color="auto" w:fill="FFFFFF"/>
-        </w:rPr>
-        <w:t xml:space="preserve">These variables are used to keep track of the max speed the user has traveled since last reset or starting the app, as well as variables to keep track of how long the app has been gathering information. Finally, it creates the </w:t>
-      </w:r>
-      <w:proofErr w:type="spellStart"/>
-      <w:r>
-        <w:rPr>
-          <w:rFonts w:ascii="Consolas" w:hAnsi="Consolas"/>
-          <w:shd w:val="clear" w:color="auto" w:fill="FFFFFF"/>
-        </w:rPr>
-        <w:t>CMPedometer</w:t>
-      </w:r>
-      <w:proofErr w:type="spellEnd"/>
-      <w:r>
-        <w:rPr>
-          <w:shd w:val="clear" w:color="auto" w:fill="FFFFFF"/>
-        </w:rPr>
-        <w:t xml:space="preserve"> and a</w:t>
-      </w:r>
-      <w:r>
-        <w:rPr>
-          <w:rFonts w:ascii="Consolas" w:hAnsi="Consolas"/>
-          <w:shd w:val="clear" w:color="auto" w:fill="FFFFFF"/>
-        </w:rPr>
-        <w:t xml:space="preserve"> </w:t>
-      </w:r>
-      <w:proofErr w:type="spellStart"/>
-      <w:r>
-        <w:rPr>
-          <w:rFonts w:ascii="Consolas" w:hAnsi="Consolas"/>
-          <w:shd w:val="clear" w:color="auto" w:fill="FFFFFF"/>
-        </w:rPr>
-        <w:t>CLLocationManager</w:t>
-      </w:r>
-      <w:proofErr w:type="spellEnd"/>
-      <w:r>
-        <w:rPr>
-          <w:shd w:val="clear" w:color="auto" w:fill="FFFFFF"/>
-        </w:rPr>
-        <w:t xml:space="preserve"> that will be used in the view, and links all the storyboard elements</w:t>
-      </w:r>
-      <w:r>
-        <w:rPr>
-          <w:shd w:val="clear" w:color="auto" w:fill="FFFFFF"/>
-        </w:rPr>
-        <w:t>.</w:t>
-      </w:r>
-    </w:p>
-    <w:p>
-      <w:pPr>
-        <w:rPr>
-          <w:shd w:val="clear" w:color="auto" w:fill="FFFFFF"/>
-        </w:rPr>
-      </w:pPr>
-      <w:r>
-        <w:rPr>
-          <w:shd w:val="clear" w:color="auto" w:fill="FFFFFF"/>
-        </w:rPr>
-        <w:t xml:space="preserve">The </w:t>
-      </w:r>
-      <w:proofErr w:type="spellStart"/>
-      <w:r>
-        <w:rPr>
-          <w:rFonts w:ascii="Consolas" w:hAnsi="Consolas"/>
-          <w:shd w:val="clear" w:color="auto" w:fill="FFFFFF"/>
-        </w:rPr>
-        <w:t>ViewController.m</w:t>
-      </w:r>
-      <w:proofErr w:type="spellEnd"/>
-      <w:r>
-        <w:rPr>
-          <w:shd w:val="clear" w:color="auto" w:fill="FFFFFF"/>
-        </w:rPr>
-        <w:t xml:space="preserve"> file contains all the code related to the functionality of the first tab. The first function, as usual, is </w:t>
-      </w:r>
-      <w:r>
-        <w:rPr>
-          <w:rFonts w:ascii="Consolas" w:hAnsi="Consolas"/>
-          <w:shd w:val="clear" w:color="auto" w:fill="FFFFFF"/>
-        </w:rPr>
-        <w:t>(void)</w:t>
-      </w:r>
-      <w:proofErr w:type="spellStart"/>
-      <w:r>
-        <w:rPr>
-          <w:rFonts w:ascii="Consolas" w:hAnsi="Consolas"/>
-          <w:shd w:val="clear" w:color="auto" w:fill="FFFFFF"/>
-        </w:rPr>
-        <w:t>viewDidLoad</w:t>
-      </w:r>
-      <w:proofErr w:type="spellEnd"/>
-      <w:r>
-        <w:rPr>
-          <w:shd w:val="clear" w:color="auto" w:fill="FFFFFF"/>
-        </w:rPr>
-        <w:t>. Within this function the base operations of the view begin and variables are set up. First, the timer variables are set to zero</w:t>
-      </w:r>
-      <w:r>
-        <w:rPr>
-          <w:shd w:val="clear" w:color="auto" w:fill="FFFFFF"/>
-        </w:rPr>
-        <w:t>:</w:t>
-      </w:r>
-    </w:p>
-    <w:p>
-      <w:pPr>
-        <w:rPr>
-          <w:rFonts w:ascii="Consolas" w:hAnsi="Consolas"/>
-          <w:color w:val="24292E"/>
-          <w:sz w:val="18"/>
-          <w:szCs w:val="18"/>
-          <w:shd w:val="clear" w:color="auto" w:fill="FFFFFF"/>
-        </w:rPr>
-      </w:pPr>
-    </w:p>
-    <w:p>
-      <w:pPr>
-        <w:rPr>
-          <w:rFonts w:ascii="Consolas" w:hAnsi="Consolas"/>
-          <w:color w:val="24292E"/>
-          <w:sz w:val="18"/>
-          <w:szCs w:val="18"/>
-          <w:shd w:val="clear" w:color="auto" w:fill="FFFFFF"/>
-        </w:rPr>
-      </w:pPr>
-      <w:proofErr w:type="spellStart"/>
-      <w:r>
-        <w:rPr>
-          <w:rFonts w:ascii="Consolas" w:hAnsi="Consolas"/>
-          <w:color w:val="24292E"/>
-          <w:sz w:val="18"/>
-          <w:szCs w:val="18"/>
-          <w:shd w:val="clear" w:color="auto" w:fill="FFFFFF"/>
-        </w:rPr>
-        <w:t>timeTick</w:t>
-      </w:r>
-      <w:proofErr w:type="spellEnd"/>
-      <w:r>
-        <w:rPr>
-          <w:rFonts w:ascii="Consolas" w:hAnsi="Consolas"/>
-          <w:color w:val="24292E"/>
-          <w:sz w:val="18"/>
-          <w:szCs w:val="18"/>
-          <w:shd w:val="clear" w:color="auto" w:fill="FFFFFF"/>
-        </w:rPr>
-        <w:t xml:space="preserve"> = 0;</w:t>
-      </w:r>
-    </w:p>
-    <w:p>
-      <w:pPr>
-        <w:rPr>
-          <w:rFonts w:ascii="Consolas" w:hAnsi="Consolas"/>
-          <w:color w:val="24292E"/>
-          <w:sz w:val="18"/>
-          <w:szCs w:val="18"/>
-          <w:shd w:val="clear" w:color="auto" w:fill="FFFFFF"/>
-        </w:rPr>
-      </w:pPr>
-      <w:r>
-        <w:rPr>
-          <w:rFonts w:ascii="Consolas" w:hAnsi="Consolas"/>
-          <w:color w:val="24292E"/>
-          <w:sz w:val="18"/>
-          <w:szCs w:val="18"/>
-          <w:shd w:val="clear" w:color="auto" w:fill="FFFFFF"/>
-        </w:rPr>
-        <w:t>minutes = 0;</w:t>
-      </w:r>
-    </w:p>
-    <w:p>
-      <w:pPr>
-        <w:rPr>
-          <w:rFonts w:ascii="Consolas" w:hAnsi="Consolas"/>
-          <w:color w:val="24292E"/>
-          <w:sz w:val="18"/>
-          <w:szCs w:val="18"/>
-          <w:shd w:val="clear" w:color="auto" w:fill="FFFFFF"/>
-        </w:rPr>
-      </w:pPr>
-      <w:proofErr w:type="spellStart"/>
-      <w:proofErr w:type="gramStart"/>
-      <w:r>
-        <w:rPr>
-          <w:rFonts w:ascii="Consolas" w:hAnsi="Consolas"/>
-          <w:color w:val="24292E"/>
-          <w:sz w:val="18"/>
-          <w:szCs w:val="18"/>
-          <w:shd w:val="clear" w:color="auto" w:fill="FFFFFF"/>
-        </w:rPr>
-        <w:t>self.maxRecordedSpeed</w:t>
-      </w:r>
-      <w:proofErr w:type="spellEnd"/>
-      <w:proofErr w:type="gramEnd"/>
-      <w:r>
-        <w:rPr>
-          <w:rFonts w:ascii="Consolas" w:hAnsi="Consolas"/>
-          <w:color w:val="24292E"/>
-          <w:sz w:val="18"/>
-          <w:szCs w:val="18"/>
-          <w:shd w:val="clear" w:color="auto" w:fill="FFFFFF"/>
-        </w:rPr>
-        <w:t xml:space="preserve"> = 0;</w:t>
-      </w:r>
-    </w:p>
-    <w:p>
-      <w:pPr>
-        <w:rPr>
-          <w:rFonts w:ascii="Consolas" w:hAnsi="Consolas"/>
-          <w:color w:val="24292E"/>
-          <w:sz w:val="18"/>
-          <w:szCs w:val="18"/>
-          <w:shd w:val="clear" w:color="auto" w:fill="FFFFFF"/>
-        </w:rPr>
-      </w:pPr>
-      <w:proofErr w:type="spellStart"/>
-      <w:r>
-        <w:rPr>
-          <w:rFonts w:ascii="Consolas" w:hAnsi="Consolas"/>
-          <w:color w:val="24292E"/>
-          <w:sz w:val="18"/>
-          <w:szCs w:val="18"/>
-          <w:shd w:val="clear" w:color="auto" w:fill="FFFFFF"/>
-        </w:rPr>
-        <w:t>kmh</w:t>
-      </w:r>
-      <w:proofErr w:type="spellEnd"/>
-      <w:r>
-        <w:rPr>
-          <w:rFonts w:ascii="Consolas" w:hAnsi="Consolas"/>
-          <w:color w:val="24292E"/>
-          <w:sz w:val="18"/>
-          <w:szCs w:val="18"/>
-          <w:shd w:val="clear" w:color="auto" w:fill="FFFFFF"/>
-        </w:rPr>
-        <w:t xml:space="preserve"> = false;</w:t>
-      </w:r>
-    </w:p>
-    <w:p>
-      <w:pPr>
-        <w:rPr>
-          <w:rFonts w:ascii="Consolas" w:hAnsi="Consolas"/>
-          <w:color w:val="24292E"/>
-          <w:sz w:val="18"/>
-          <w:szCs w:val="18"/>
-          <w:shd w:val="clear" w:color="auto" w:fill="FFFFFF"/>
-        </w:rPr>
-      </w:pPr>
-    </w:p>
-    <w:p>
-      <w:pPr>
-        <w:rPr>
-          <w:shd w:val="clear" w:color="auto" w:fill="FFFFFF"/>
-        </w:rPr>
-      </w:pPr>
-      <w:r>
-        <w:rPr>
-          <w:shd w:val="clear" w:color="auto" w:fill="FFFFFF"/>
-        </w:rPr>
-        <w:t xml:space="preserve">Next, the </w:t>
-      </w:r>
-      <w:proofErr w:type="spellStart"/>
-      <w:r>
-        <w:rPr>
-          <w:rFonts w:ascii="Consolas" w:hAnsi="Consolas"/>
-          <w:shd w:val="clear" w:color="auto" w:fill="FFFFFF"/>
-        </w:rPr>
-        <w:t>CMPedometer</w:t>
-      </w:r>
-      <w:proofErr w:type="spellEnd"/>
-      <w:r>
-        <w:rPr>
-          <w:rFonts w:ascii="Consolas" w:hAnsi="Consolas"/>
-          <w:shd w:val="clear" w:color="auto" w:fill="FFFFFF"/>
-        </w:rPr>
-        <w:t xml:space="preserve"> </w:t>
-      </w:r>
-      <w:r>
-        <w:rPr>
-          <w:shd w:val="clear" w:color="auto" w:fill="FFFFFF"/>
-        </w:rPr>
-        <w:t xml:space="preserve">and </w:t>
-      </w:r>
-      <w:proofErr w:type="spellStart"/>
-      <w:r>
-        <w:rPr>
-          <w:rFonts w:ascii="Consolas" w:hAnsi="Consolas"/>
-          <w:shd w:val="clear" w:color="auto" w:fill="FFFFFF"/>
-        </w:rPr>
-        <w:t>CLLocation</w:t>
-      </w:r>
-      <w:proofErr w:type="spellEnd"/>
-      <w:r>
-        <w:rPr>
-          <w:shd w:val="clear" w:color="auto" w:fill="FFFFFF"/>
-        </w:rPr>
-        <w:t xml:space="preserve"> manager are allocated and </w:t>
-      </w:r>
-      <w:r>
-        <w:rPr>
-          <w:shd w:val="clear" w:color="auto" w:fill="FFFFFF"/>
-        </w:rPr>
-        <w:t>initialize</w:t>
-      </w:r>
-      <w:r>
-        <w:rPr>
-          <w:shd w:val="clear" w:color="auto" w:fill="FFFFFF"/>
-        </w:rPr>
-        <w:t xml:space="preserve"> and told to begin tracking user movement</w:t>
-      </w:r>
-      <w:r>
-        <w:rPr>
-          <w:shd w:val="clear" w:color="auto" w:fill="FFFFFF"/>
-        </w:rPr>
-        <w:t>:</w:t>
-      </w:r>
-    </w:p>
-    <w:p>
-      <w:pPr>
-        <w:rPr>
-          <w:rFonts w:ascii="Consolas" w:hAnsi="Consolas"/>
-          <w:color w:val="24292E"/>
-          <w:sz w:val="18"/>
-          <w:szCs w:val="18"/>
-          <w:shd w:val="clear" w:color="auto" w:fill="FFFFFF"/>
-        </w:rPr>
-      </w:pPr>
-    </w:p>
-    <w:p>
-      <w:pPr>
-        <w:rPr>
-          <w:rFonts w:ascii="Consolas" w:hAnsi="Consolas"/>
-          <w:color w:val="24292E"/>
-          <w:sz w:val="18"/>
-          <w:szCs w:val="18"/>
-          <w:shd w:val="clear" w:color="auto" w:fill="FFFFFF"/>
-        </w:rPr>
-      </w:pPr>
-      <w:proofErr w:type="spellStart"/>
-      <w:proofErr w:type="gramStart"/>
-      <w:r>
-        <w:rPr>
-          <w:rFonts w:ascii="Consolas" w:hAnsi="Consolas"/>
-          <w:color w:val="24292E"/>
-          <w:sz w:val="18"/>
-          <w:szCs w:val="18"/>
-          <w:shd w:val="clear" w:color="auto" w:fill="FFFFFF"/>
-        </w:rPr>
-        <w:t>self.pedometer</w:t>
-      </w:r>
-      <w:proofErr w:type="spellEnd"/>
-      <w:proofErr w:type="gramEnd"/>
-      <w:r>
-        <w:rPr>
-          <w:rFonts w:ascii="Consolas" w:hAnsi="Consolas"/>
-          <w:color w:val="24292E"/>
-          <w:sz w:val="18"/>
-          <w:szCs w:val="18"/>
-          <w:shd w:val="clear" w:color="auto" w:fill="FFFFFF"/>
-        </w:rPr>
-        <w:t xml:space="preserve"> = [[</w:t>
-      </w:r>
-      <w:proofErr w:type="spellStart"/>
-      <w:r>
-        <w:rPr>
-          <w:rFonts w:ascii="Consolas" w:hAnsi="Consolas"/>
-          <w:color w:val="24292E"/>
-          <w:sz w:val="18"/>
-          <w:szCs w:val="18"/>
-          <w:shd w:val="clear" w:color="auto" w:fill="FFFFFF"/>
-        </w:rPr>
-        <w:t>CMPedometer</w:t>
-      </w:r>
-      <w:proofErr w:type="spellEnd"/>
-      <w:r>
-        <w:rPr>
-          <w:rFonts w:ascii="Consolas" w:hAnsi="Consolas"/>
-          <w:color w:val="24292E"/>
-          <w:sz w:val="18"/>
-          <w:szCs w:val="18"/>
-          <w:shd w:val="clear" w:color="auto" w:fill="FFFFFF"/>
-        </w:rPr>
-        <w:t xml:space="preserve"> </w:t>
-      </w:r>
-      <w:proofErr w:type="spellStart"/>
-      <w:r>
-        <w:rPr>
-          <w:rFonts w:ascii="Consolas" w:hAnsi="Consolas"/>
-          <w:color w:val="24292E"/>
-          <w:sz w:val="18"/>
-          <w:szCs w:val="18"/>
-          <w:shd w:val="clear" w:color="auto" w:fill="FFFFFF"/>
-        </w:rPr>
-        <w:t>alloc</w:t>
-      </w:r>
-      <w:proofErr w:type="spellEnd"/>
-      <w:r>
-        <w:rPr>
-          <w:rFonts w:ascii="Consolas" w:hAnsi="Consolas"/>
-          <w:color w:val="24292E"/>
-          <w:sz w:val="18"/>
-          <w:szCs w:val="18"/>
-          <w:shd w:val="clear" w:color="auto" w:fill="FFFFFF"/>
-        </w:rPr>
-        <w:t xml:space="preserve">] </w:t>
-      </w:r>
-      <w:proofErr w:type="spellStart"/>
-      <w:r>
-        <w:rPr>
-          <w:rFonts w:ascii="Consolas" w:hAnsi="Consolas"/>
-          <w:color w:val="24292E"/>
-          <w:sz w:val="18"/>
-          <w:szCs w:val="18"/>
-          <w:shd w:val="clear" w:color="auto" w:fill="FFFFFF"/>
-        </w:rPr>
-        <w:t>init</w:t>
-      </w:r>
-      <w:proofErr w:type="spellEnd"/>
-      <w:r>
-        <w:rPr>
-          <w:rFonts w:ascii="Consolas" w:hAnsi="Consolas"/>
-          <w:color w:val="24292E"/>
-          <w:sz w:val="18"/>
-          <w:szCs w:val="18"/>
-          <w:shd w:val="clear" w:color="auto" w:fill="FFFFFF"/>
-        </w:rPr>
-        <w:t>];</w:t>
-      </w:r>
-    </w:p>
-    <w:p>
-      <w:pPr>
-        <w:rPr>
-          <w:rFonts w:ascii="Consolas" w:hAnsi="Consolas"/>
-          <w:color w:val="24292E"/>
-          <w:sz w:val="18"/>
-          <w:szCs w:val="18"/>
-          <w:shd w:val="clear" w:color="auto" w:fill="FFFFFF"/>
-        </w:rPr>
-      </w:pPr>
-      <w:r>
-        <w:rPr>
-          <w:rFonts w:ascii="Consolas" w:hAnsi="Consolas"/>
-          <w:color w:val="24292E"/>
-          <w:sz w:val="18"/>
-          <w:szCs w:val="18"/>
-          <w:shd w:val="clear" w:color="auto" w:fill="FFFFFF"/>
-        </w:rPr>
-        <w:t>[</w:t>
-      </w:r>
-      <w:proofErr w:type="spellStart"/>
-      <w:proofErr w:type="gramStart"/>
-      <w:r>
-        <w:rPr>
-          <w:rFonts w:ascii="Consolas" w:hAnsi="Consolas"/>
-          <w:color w:val="24292E"/>
-          <w:sz w:val="18"/>
-          <w:szCs w:val="18"/>
-          <w:shd w:val="clear" w:color="auto" w:fill="FFFFFF"/>
-        </w:rPr>
-        <w:t>self.pedometer</w:t>
-      </w:r>
-      <w:proofErr w:type="spellEnd"/>
-      <w:proofErr w:type="gramEnd"/>
-      <w:r>
-        <w:rPr>
-          <w:rFonts w:ascii="Consolas" w:hAnsi="Consolas"/>
-          <w:color w:val="24292E"/>
-          <w:sz w:val="18"/>
-          <w:szCs w:val="18"/>
-          <w:shd w:val="clear" w:color="auto" w:fill="FFFFFF"/>
-        </w:rPr>
-        <w:t xml:space="preserve"> </w:t>
-      </w:r>
-      <w:proofErr w:type="spellStart"/>
-      <w:r>
-        <w:rPr>
-          <w:rFonts w:ascii="Consolas" w:hAnsi="Consolas"/>
-          <w:color w:val="24292E"/>
-          <w:sz w:val="18"/>
-          <w:szCs w:val="18"/>
-          <w:shd w:val="clear" w:color="auto" w:fill="FFFFFF"/>
-        </w:rPr>
-        <w:t>startPedometerUpdatesFromDate</w:t>
-      </w:r>
-      <w:proofErr w:type="spellEnd"/>
-      <w:r>
-        <w:rPr>
-          <w:rFonts w:ascii="Consolas" w:hAnsi="Consolas"/>
-          <w:color w:val="24292E"/>
-          <w:sz w:val="18"/>
-          <w:szCs w:val="18"/>
-          <w:shd w:val="clear" w:color="auto" w:fill="FFFFFF"/>
-        </w:rPr>
-        <w:t>:[</w:t>
-      </w:r>
-      <w:proofErr w:type="spellStart"/>
-      <w:r>
-        <w:rPr>
-          <w:rFonts w:ascii="Consolas" w:hAnsi="Consolas"/>
-          <w:color w:val="24292E"/>
-          <w:sz w:val="18"/>
-          <w:szCs w:val="18"/>
-          <w:shd w:val="clear" w:color="auto" w:fill="FFFFFF"/>
-        </w:rPr>
-        <w:t>NSDate</w:t>
-      </w:r>
-      <w:proofErr w:type="spellEnd"/>
-      <w:r>
-        <w:rPr>
-          <w:rFonts w:ascii="Consolas" w:hAnsi="Consolas"/>
-          <w:color w:val="24292E"/>
-          <w:sz w:val="18"/>
-          <w:szCs w:val="18"/>
-          <w:shd w:val="clear" w:color="auto" w:fill="FFFFFF"/>
-        </w:rPr>
-        <w:t xml:space="preserve"> date] </w:t>
-      </w:r>
-      <w:proofErr w:type="spellStart"/>
-      <w:r>
-        <w:rPr>
-          <w:rFonts w:ascii="Consolas" w:hAnsi="Consolas"/>
-          <w:color w:val="24292E"/>
-          <w:sz w:val="18"/>
-          <w:szCs w:val="18"/>
-          <w:shd w:val="clear" w:color="auto" w:fill="FFFFFF"/>
-        </w:rPr>
-        <w:t>withHandler</w:t>
-      </w:r>
-      <w:proofErr w:type="spellEnd"/>
-      <w:r>
-        <w:rPr>
-          <w:rFonts w:ascii="Consolas" w:hAnsi="Consolas"/>
-          <w:color w:val="24292E"/>
-          <w:sz w:val="18"/>
-          <w:szCs w:val="18"/>
-          <w:shd w:val="clear" w:color="auto" w:fill="FFFFFF"/>
-        </w:rPr>
-        <w:t>:^(</w:t>
-      </w:r>
-      <w:proofErr w:type="spellStart"/>
-      <w:r>
-        <w:rPr>
-          <w:rFonts w:ascii="Consolas" w:hAnsi="Consolas"/>
-          <w:color w:val="24292E"/>
-          <w:sz w:val="18"/>
-          <w:szCs w:val="18"/>
-          <w:shd w:val="clear" w:color="auto" w:fill="FFFFFF"/>
-        </w:rPr>
-        <w:t>CMPedometerData</w:t>
-      </w:r>
-      <w:proofErr w:type="spellEnd"/>
-      <w:r>
-        <w:rPr>
-          <w:rFonts w:ascii="Consolas" w:hAnsi="Consolas"/>
-          <w:color w:val="24292E"/>
-          <w:sz w:val="18"/>
-          <w:szCs w:val="18"/>
-          <w:shd w:val="clear" w:color="auto" w:fill="FFFFFF"/>
-        </w:rPr>
-        <w:t xml:space="preserve"> *</w:t>
-      </w:r>
       <w:r>
         <w:rPr>
           <w:rFonts w:ascii="Consolas" w:hAnsi="Consolas"/>
@@ -2026,15 +1990,6 @@
           <w:shd w:val="clear" w:color="auto" w:fill="FFFFFF"/>
         </w:rPr>
         <w:tab/>
-      </w:r>
-      <w:r>
-        <w:rPr>
-          <w:rFonts w:ascii="Consolas" w:hAnsi="Consolas"/>
-          <w:color w:val="24292E"/>
-          <w:sz w:val="18"/>
-          <w:szCs w:val="18"/>
-          <w:shd w:val="clear" w:color="auto" w:fill="FFFFFF"/>
-        </w:rPr>
         <w:t xml:space="preserve">[self </w:t>
       </w:r>
       <w:proofErr w:type="spellStart"/>
@@ -4597,15 +4552,6 @@
           <w:shd w:val="clear" w:color="auto" w:fill="FFFFFF"/>
         </w:rPr>
         <w:tab/>
-      </w:r>
-      <w:r>
-        <w:rPr>
-          <w:rFonts w:ascii="Consolas" w:hAnsi="Consolas"/>
-          <w:color w:val="24292E"/>
-          <w:sz w:val="18"/>
-          <w:szCs w:val="18"/>
-          <w:shd w:val="clear" w:color="auto" w:fill="FFFFFF"/>
-        </w:rPr>
         <w:t>[</w:t>
       </w:r>
       <w:proofErr w:type="spellStart"/>
@@ -5282,15 +5228,6 @@
           <w:shd w:val="clear" w:color="auto" w:fill="FFFFFF"/>
         </w:rPr>
         <w:tab/>
-      </w:r>
-      <w:r>
-        <w:rPr>
-          <w:rFonts w:ascii="Consolas" w:hAnsi="Consolas"/>
-          <w:color w:val="24292E"/>
-          <w:sz w:val="18"/>
-          <w:szCs w:val="18"/>
-          <w:shd w:val="clear" w:color="auto" w:fill="FFFFFF"/>
-        </w:rPr>
         <w:t>break;</w:t>
       </w:r>
     </w:p>
@@ -9587,7 +9524,7 @@
 </file>
 
 <file path=customXml/itemProps1.xml><?xml version="1.0" encoding="utf-8"?>
-<ds:datastoreItem xmlns:ds="http://schemas.openxmlformats.org/officeDocument/2006/customXml" ds:itemID="{F698D41E-65AB-48BA-BF25-B047A108826D}">
+<ds:datastoreItem xmlns:ds="http://schemas.openxmlformats.org/officeDocument/2006/customXml" ds:itemID="{BDAE45C1-C0CF-42B6-AD55-3EC57EE6C538}">
   <ds:schemaRefs>
     <ds:schemaRef ds:uri="http://schemas.openxmlformats.org/officeDocument/2006/bibliography"/>
   </ds:schemaRefs>

</xml_diff>